<commit_message>
Finished weather station report
</commit_message>
<xml_diff>
--- a/A00279259_NPalej.docx
+++ b/A00279259_NPalej.docx
@@ -2,97 +2,1842 @@
 <file path=word/document.xml><?xml version="1.0" encoding="utf-8"?>
 <w:document xmlns:wpc="http://schemas.microsoft.com/office/word/2010/wordprocessingCanvas" xmlns:cx="http://schemas.microsoft.com/office/drawing/2014/chartex" xmlns:cx1="http://schemas.microsoft.com/office/drawing/2015/9/8/chartex" xmlns:cx2="http://schemas.microsoft.com/office/drawing/2015/10/21/chartex" xmlns:cx3="http://schemas.microsoft.com/office/drawing/2016/5/9/chartex" xmlns:cx4="http://schemas.microsoft.com/office/drawing/2016/5/10/chartex" xmlns:cx5="http://schemas.microsoft.com/office/drawing/2016/5/11/chartex" xmlns:cx6="http://schemas.microsoft.com/office/drawing/2016/5/12/chartex" xmlns:cx7="http://schemas.microsoft.com/office/drawing/2016/5/13/chartex" xmlns:cx8="http://schemas.microsoft.com/office/drawing/2016/5/14/chartex" xmlns:mc="http://schemas.openxmlformats.org/markup-compatibility/2006" xmlns:aink="http://schemas.microsoft.com/office/drawing/2016/ink" xmlns:am3d="http://schemas.microsoft.com/office/drawing/2017/model3d" xmlns:o="urn:schemas-microsoft-com:office:office" xmlns:r="http://schemas.openxmlformats.org/officeDocument/2006/relationships" xmlns:m="http://schemas.openxmlformats.org/officeDocument/2006/math" xmlns:v="urn:schemas-microsoft-com:vml" xmlns:wp14="http://schemas.microsoft.com/office/word/2010/wordprocessingDrawing" xmlns:wp="http://schemas.openxmlformats.org/drawingml/2006/wordprocessingDrawing" xmlns:w10="urn:schemas-microsoft-com:office:word" xmlns:w="http://schemas.openxmlformats.org/wordprocessingml/2006/main" xmlns:w14="http://schemas.microsoft.com/office/word/2010/wordml" xmlns:w15="http://schemas.microsoft.com/office/word/2012/wordml" xmlns:w16cex="http://schemas.microsoft.com/office/word/2018/wordml/cex" xmlns:w16cid="http://schemas.microsoft.com/office/word/2016/wordml/cid" xmlns:w16="http://schemas.microsoft.com/office/word/2018/wordml" xmlns:w16sdtdh="http://schemas.microsoft.com/office/word/2020/wordml/sdtdatahash" xmlns:w16se="http://schemas.microsoft.com/office/word/2015/wordml/symex" xmlns:wpg="http://schemas.microsoft.com/office/word/2010/wordprocessingGroup" xmlns:wpi="http://schemas.microsoft.com/office/word/2010/wordprocessingInk" xmlns:wne="http://schemas.microsoft.com/office/word/2006/wordml" xmlns:wps="http://schemas.microsoft.com/office/word/2010/wordprocessingShape" mc:Ignorable="w14 w15 w16se w16cid w16 w16cex w16sdtdh wp14">
   <w:body>
-    <w:p>
-      <w:pPr>
-        <w:ind w:left="2880" w:firstLine="720"/>
-        <w:rPr>
-          <w:sz w:val="36"/>
-          <w:szCs w:val="36"/>
-        </w:rPr>
-        <w:sectPr>
-          <w:footerReference w:type="default" r:id="rId8"/>
-          <w:pgSz w:w="11906" w:h="16838"/>
-          <w:pgMar w:top="1440" w:right="1440" w:bottom="1440" w:left="1440" w:header="708" w:footer="708" w:gutter="0"/>
-          <w:cols w:space="708"/>
-          <w:docGrid w:linePitch="360"/>
-        </w:sectPr>
-      </w:pPr>
-    </w:p>
-    <w:p>
-      <w:pPr>
-        <w:rPr>
-          <w:sz w:val="36"/>
-          <w:szCs w:val="36"/>
-        </w:rPr>
-      </w:pPr>
-    </w:p>
-    <w:p>
-      <w:pPr>
-        <w:ind w:left="2880" w:firstLine="720"/>
-        <w:rPr>
-          <w:sz w:val="36"/>
-          <w:szCs w:val="36"/>
-        </w:rPr>
-      </w:pPr>
-      <w:r>
-        <w:rPr>
-          <w:sz w:val="36"/>
-          <w:szCs w:val="36"/>
-        </w:rPr>
-        <w:t>A00279259</w:t>
-      </w:r>
-    </w:p>
-    <w:p>
-      <w:pPr>
-        <w:jc w:val="center"/>
-        <w:rPr>
-          <w:sz w:val="24"/>
-          <w:szCs w:val="24"/>
-        </w:rPr>
-      </w:pPr>
-      <w:r>
-        <w:rPr>
-          <w:sz w:val="24"/>
-          <w:szCs w:val="24"/>
-        </w:rPr>
-        <w:t>NATALIA PALEJ</w:t>
-      </w:r>
-    </w:p>
-    <w:p>
-      <w:pPr>
-        <w:jc w:val="center"/>
-        <w:rPr>
-          <w:i/>
-          <w:iCs/>
-          <w:sz w:val="24"/>
-          <w:szCs w:val="24"/>
-        </w:rPr>
-      </w:pPr>
-      <w:r>
-        <w:rPr>
-          <w:i/>
-          <w:iCs/>
-          <w:sz w:val="24"/>
-          <w:szCs w:val="24"/>
-        </w:rPr>
-        <w:t>Software Design with Artificial Intelligence in Cloud Computing</w:t>
-      </w:r>
-    </w:p>
-    <w:p>
-      <w:pPr>
-        <w:rPr>
-          <w:sz w:val="24"/>
-          <w:szCs w:val="24"/>
-        </w:rPr>
-      </w:pPr>
-    </w:p>
+    <w:bookmarkStart w:id="0" w:name="_Toc90416999" w:displacedByCustomXml="next"/>
+    <w:sdt>
+      <w:sdtPr>
+        <w:id w:val="1771124203"/>
+        <w:docPartObj>
+          <w:docPartGallery w:val="Cover Pages"/>
+          <w:docPartUnique/>
+        </w:docPartObj>
+      </w:sdtPr>
+      <w:sdtContent>
+        <w:p>
+          <w:r>
+            <w:rPr>
+              <w:noProof/>
+            </w:rPr>
+            <mc:AlternateContent>
+              <mc:Choice Requires="wpg">
+                <w:drawing>
+                  <wp:anchor distT="0" distB="0" distL="114300" distR="114300" simplePos="0" relativeHeight="251664384" behindDoc="0" locked="0" layoutInCell="1" allowOverlap="1" wp14:anchorId="6EAB4C92" wp14:editId="3CA56DA9">
+                    <wp:simplePos x="0" y="0"/>
+                    <wp:positionH relativeFrom="page">
+                      <wp:align>center</wp:align>
+                    </wp:positionH>
+                    <mc:AlternateContent>
+                      <mc:Choice Requires="wp14">
+                        <wp:positionV relativeFrom="page">
+                          <wp14:pctPosVOffset>2300</wp14:pctPosVOffset>
+                        </wp:positionV>
+                      </mc:Choice>
+                      <mc:Fallback>
+                        <wp:positionV relativeFrom="page">
+                          <wp:posOffset>245745</wp:posOffset>
+                        </wp:positionV>
+                      </mc:Fallback>
+                    </mc:AlternateContent>
+                    <wp:extent cx="7315200" cy="1215391"/>
+                    <wp:effectExtent l="0" t="0" r="1270" b="1905"/>
+                    <wp:wrapNone/>
+                    <wp:docPr id="149" name="Group 149"/>
+                    <wp:cNvGraphicFramePr/>
+                    <a:graphic xmlns:a="http://schemas.openxmlformats.org/drawingml/2006/main">
+                      <a:graphicData uri="http://schemas.microsoft.com/office/word/2010/wordprocessingGroup">
+                        <wpg:wgp>
+                          <wpg:cNvGrpSpPr/>
+                          <wpg:grpSpPr>
+                            <a:xfrm>
+                              <a:off x="0" y="0"/>
+                              <a:ext cx="7315200" cy="1215391"/>
+                              <a:chOff x="0" y="-1"/>
+                              <a:chExt cx="7315200" cy="1216153"/>
+                            </a:xfrm>
+                          </wpg:grpSpPr>
+                          <wps:wsp>
+                            <wps:cNvPr id="150" name="Rectangle 51"/>
+                            <wps:cNvSpPr/>
+                            <wps:spPr>
+                              <a:xfrm>
+                                <a:off x="0" y="-1"/>
+                                <a:ext cx="7315200" cy="1130373"/>
+                              </a:xfrm>
+                              <a:custGeom>
+                                <a:avLst/>
+                                <a:gdLst>
+                                  <a:gd name="connsiteX0" fmla="*/ 0 w 7312660"/>
+                                  <a:gd name="connsiteY0" fmla="*/ 0 h 1215390"/>
+                                  <a:gd name="connsiteX1" fmla="*/ 7312660 w 7312660"/>
+                                  <a:gd name="connsiteY1" fmla="*/ 0 h 1215390"/>
+                                  <a:gd name="connsiteX2" fmla="*/ 7312660 w 7312660"/>
+                                  <a:gd name="connsiteY2" fmla="*/ 1215390 h 1215390"/>
+                                  <a:gd name="connsiteX3" fmla="*/ 0 w 7312660"/>
+                                  <a:gd name="connsiteY3" fmla="*/ 1215390 h 1215390"/>
+                                  <a:gd name="connsiteX4" fmla="*/ 0 w 7312660"/>
+                                  <a:gd name="connsiteY4" fmla="*/ 0 h 1215390"/>
+                                  <a:gd name="connsiteX0" fmla="*/ 0 w 7312660"/>
+                                  <a:gd name="connsiteY0" fmla="*/ 0 h 1215390"/>
+                                  <a:gd name="connsiteX1" fmla="*/ 7312660 w 7312660"/>
+                                  <a:gd name="connsiteY1" fmla="*/ 0 h 1215390"/>
+                                  <a:gd name="connsiteX2" fmla="*/ 7312660 w 7312660"/>
+                                  <a:gd name="connsiteY2" fmla="*/ 1215390 h 1215390"/>
+                                  <a:gd name="connsiteX3" fmla="*/ 3667125 w 7312660"/>
+                                  <a:gd name="connsiteY3" fmla="*/ 1209675 h 1215390"/>
+                                  <a:gd name="connsiteX4" fmla="*/ 0 w 7312660"/>
+                                  <a:gd name="connsiteY4" fmla="*/ 1215390 h 1215390"/>
+                                  <a:gd name="connsiteX5" fmla="*/ 0 w 7312660"/>
+                                  <a:gd name="connsiteY5" fmla="*/ 0 h 1215390"/>
+                                  <a:gd name="connsiteX0" fmla="*/ 0 w 7312660"/>
+                                  <a:gd name="connsiteY0" fmla="*/ 0 h 1215390"/>
+                                  <a:gd name="connsiteX1" fmla="*/ 7312660 w 7312660"/>
+                                  <a:gd name="connsiteY1" fmla="*/ 0 h 1215390"/>
+                                  <a:gd name="connsiteX2" fmla="*/ 7312660 w 7312660"/>
+                                  <a:gd name="connsiteY2" fmla="*/ 1215390 h 1215390"/>
+                                  <a:gd name="connsiteX3" fmla="*/ 3619500 w 7312660"/>
+                                  <a:gd name="connsiteY3" fmla="*/ 733425 h 1215390"/>
+                                  <a:gd name="connsiteX4" fmla="*/ 0 w 7312660"/>
+                                  <a:gd name="connsiteY4" fmla="*/ 1215390 h 1215390"/>
+                                  <a:gd name="connsiteX5" fmla="*/ 0 w 7312660"/>
+                                  <a:gd name="connsiteY5" fmla="*/ 0 h 1215390"/>
+                                  <a:gd name="connsiteX0" fmla="*/ 0 w 7312660"/>
+                                  <a:gd name="connsiteY0" fmla="*/ 0 h 1215390"/>
+                                  <a:gd name="connsiteX1" fmla="*/ 7312660 w 7312660"/>
+                                  <a:gd name="connsiteY1" fmla="*/ 0 h 1215390"/>
+                                  <a:gd name="connsiteX2" fmla="*/ 7312660 w 7312660"/>
+                                  <a:gd name="connsiteY2" fmla="*/ 1129665 h 1215390"/>
+                                  <a:gd name="connsiteX3" fmla="*/ 3619500 w 7312660"/>
+                                  <a:gd name="connsiteY3" fmla="*/ 733425 h 1215390"/>
+                                  <a:gd name="connsiteX4" fmla="*/ 0 w 7312660"/>
+                                  <a:gd name="connsiteY4" fmla="*/ 1215390 h 1215390"/>
+                                  <a:gd name="connsiteX5" fmla="*/ 0 w 7312660"/>
+                                  <a:gd name="connsiteY5" fmla="*/ 0 h 1215390"/>
+                                  <a:gd name="connsiteX0" fmla="*/ 9525 w 7322185"/>
+                                  <a:gd name="connsiteY0" fmla="*/ 0 h 1129665"/>
+                                  <a:gd name="connsiteX1" fmla="*/ 7322185 w 7322185"/>
+                                  <a:gd name="connsiteY1" fmla="*/ 0 h 1129665"/>
+                                  <a:gd name="connsiteX2" fmla="*/ 7322185 w 7322185"/>
+                                  <a:gd name="connsiteY2" fmla="*/ 1129665 h 1129665"/>
+                                  <a:gd name="connsiteX3" fmla="*/ 3629025 w 7322185"/>
+                                  <a:gd name="connsiteY3" fmla="*/ 733425 h 1129665"/>
+                                  <a:gd name="connsiteX4" fmla="*/ 0 w 7322185"/>
+                                  <a:gd name="connsiteY4" fmla="*/ 1091565 h 1129665"/>
+                                  <a:gd name="connsiteX5" fmla="*/ 9525 w 7322185"/>
+                                  <a:gd name="connsiteY5" fmla="*/ 0 h 1129665"/>
+                                  <a:gd name="connsiteX0" fmla="*/ 0 w 7312660"/>
+                                  <a:gd name="connsiteY0" fmla="*/ 0 h 1129665"/>
+                                  <a:gd name="connsiteX1" fmla="*/ 7312660 w 7312660"/>
+                                  <a:gd name="connsiteY1" fmla="*/ 0 h 1129665"/>
+                                  <a:gd name="connsiteX2" fmla="*/ 7312660 w 7312660"/>
+                                  <a:gd name="connsiteY2" fmla="*/ 1129665 h 1129665"/>
+                                  <a:gd name="connsiteX3" fmla="*/ 3619500 w 7312660"/>
+                                  <a:gd name="connsiteY3" fmla="*/ 733425 h 1129665"/>
+                                  <a:gd name="connsiteX4" fmla="*/ 0 w 7312660"/>
+                                  <a:gd name="connsiteY4" fmla="*/ 1091565 h 1129665"/>
+                                  <a:gd name="connsiteX5" fmla="*/ 0 w 7312660"/>
+                                  <a:gd name="connsiteY5" fmla="*/ 0 h 1129665"/>
+                                </a:gdLst>
+                                <a:ahLst/>
+                                <a:cxnLst>
+                                  <a:cxn ang="0">
+                                    <a:pos x="connsiteX0" y="connsiteY0"/>
+                                  </a:cxn>
+                                  <a:cxn ang="0">
+                                    <a:pos x="connsiteX1" y="connsiteY1"/>
+                                  </a:cxn>
+                                  <a:cxn ang="0">
+                                    <a:pos x="connsiteX2" y="connsiteY2"/>
+                                  </a:cxn>
+                                  <a:cxn ang="0">
+                                    <a:pos x="connsiteX3" y="connsiteY3"/>
+                                  </a:cxn>
+                                  <a:cxn ang="0">
+                                    <a:pos x="connsiteX4" y="connsiteY4"/>
+                                  </a:cxn>
+                                  <a:cxn ang="0">
+                                    <a:pos x="connsiteX5" y="connsiteY5"/>
+                                  </a:cxn>
+                                </a:cxnLst>
+                                <a:rect l="l" t="t" r="r" b="b"/>
+                                <a:pathLst>
+                                  <a:path w="7312660" h="1129665">
+                                    <a:moveTo>
+                                      <a:pt x="0" y="0"/>
+                                    </a:moveTo>
+                                    <a:lnTo>
+                                      <a:pt x="7312660" y="0"/>
+                                    </a:lnTo>
+                                    <a:lnTo>
+                                      <a:pt x="7312660" y="1129665"/>
+                                    </a:lnTo>
+                                    <a:lnTo>
+                                      <a:pt x="3619500" y="733425"/>
+                                    </a:lnTo>
+                                    <a:lnTo>
+                                      <a:pt x="0" y="1091565"/>
+                                    </a:lnTo>
+                                    <a:lnTo>
+                                      <a:pt x="0" y="0"/>
+                                    </a:lnTo>
+                                    <a:close/>
+                                  </a:path>
+                                </a:pathLst>
+                              </a:custGeom>
+                              <a:ln>
+                                <a:noFill/>
+                              </a:ln>
+                            </wps:spPr>
+                            <wps:style>
+                              <a:lnRef idx="2">
+                                <a:schemeClr val="accent1">
+                                  <a:shade val="50000"/>
+                                </a:schemeClr>
+                              </a:lnRef>
+                              <a:fillRef idx="1">
+                                <a:schemeClr val="accent1"/>
+                              </a:fillRef>
+                              <a:effectRef idx="0">
+                                <a:schemeClr val="accent1"/>
+                              </a:effectRef>
+                              <a:fontRef idx="minor">
+                                <a:schemeClr val="lt1"/>
+                              </a:fontRef>
+                            </wps:style>
+                            <wps:bodyPr rot="0" spcFirstLastPara="0" vertOverflow="overflow" horzOverflow="overflow" vert="horz" wrap="square" lIns="91440" tIns="45720" rIns="91440" bIns="45720" numCol="1" spcCol="0" rtlCol="0" fromWordArt="0" anchor="ctr" anchorCtr="0" forceAA="0" compatLnSpc="1">
+                              <a:prstTxWarp prst="textNoShape">
+                                <a:avLst/>
+                              </a:prstTxWarp>
+                              <a:noAutofit/>
+                            </wps:bodyPr>
+                          </wps:wsp>
+                          <wps:wsp>
+                            <wps:cNvPr id="151" name="Rectangle 151"/>
+                            <wps:cNvSpPr/>
+                            <wps:spPr>
+                              <a:xfrm>
+                                <a:off x="0" y="0"/>
+                                <a:ext cx="7315200" cy="1216152"/>
+                              </a:xfrm>
+                              <a:prstGeom prst="rect">
+                                <a:avLst/>
+                              </a:prstGeom>
+                              <a:blipFill>
+                                <a:blip r:embed="rId9"/>
+                                <a:stretch>
+                                  <a:fillRect r="-7574"/>
+                                </a:stretch>
+                              </a:blipFill>
+                              <a:ln>
+                                <a:noFill/>
+                              </a:ln>
+                            </wps:spPr>
+                            <wps:style>
+                              <a:lnRef idx="2">
+                                <a:schemeClr val="accent1">
+                                  <a:shade val="50000"/>
+                                </a:schemeClr>
+                              </a:lnRef>
+                              <a:fillRef idx="1">
+                                <a:schemeClr val="accent1"/>
+                              </a:fillRef>
+                              <a:effectRef idx="0">
+                                <a:schemeClr val="accent1"/>
+                              </a:effectRef>
+                              <a:fontRef idx="minor">
+                                <a:schemeClr val="lt1"/>
+                              </a:fontRef>
+                            </wps:style>
+                            <wps:bodyPr rot="0" spcFirstLastPara="0" vertOverflow="overflow" horzOverflow="overflow" vert="horz" wrap="square" lIns="91440" tIns="45720" rIns="91440" bIns="45720" numCol="1" spcCol="0" rtlCol="0" fromWordArt="0" anchor="ctr" anchorCtr="0" forceAA="0" compatLnSpc="1">
+                              <a:prstTxWarp prst="textNoShape">
+                                <a:avLst/>
+                              </a:prstTxWarp>
+                              <a:noAutofit/>
+                            </wps:bodyPr>
+                          </wps:wsp>
+                        </wpg:wgp>
+                      </a:graphicData>
+                    </a:graphic>
+                    <wp14:sizeRelH relativeFrom="page">
+                      <wp14:pctWidth>94100</wp14:pctWidth>
+                    </wp14:sizeRelH>
+                    <wp14:sizeRelV relativeFrom="page">
+                      <wp14:pctHeight>12100</wp14:pctHeight>
+                    </wp14:sizeRelV>
+                  </wp:anchor>
+                </w:drawing>
+              </mc:Choice>
+              <mc:Fallback>
+                <w:pict>
+                  <v:group w14:anchorId="58566052" id="Group 149" o:spid="_x0000_s1026" style="position:absolute;margin-left:0;margin-top:0;width:8in;height:95.7pt;z-index:251664384;mso-width-percent:941;mso-height-percent:121;mso-top-percent:23;mso-position-horizontal:center;mso-position-horizontal-relative:page;mso-position-vertical-relative:page;mso-width-percent:941;mso-height-percent:121;mso-top-percent:23" coordorigin="" coordsize="73152,12161" o:gfxdata="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">
+                    <v:shape id="Rectangle 51" o:spid="_x0000_s1027" style="position:absolute;width:73152;height:11303;visibility:visible;mso-wrap-style:square;v-text-anchor:middle" coordsize="7312660,1129665" o:gfxdata="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" path="m,l7312660,r,1129665l3619500,733425,,1091565,,xe" fillcolor="#4472c4 [3204]" stroked="f" strokeweight="1pt">
+                      <v:stroke joinstyle="miter"/>
+                      <v:path arrowok="t" o:connecttype="custom" o:connectlocs="0,0;7315200,0;7315200,1130373;3620757,733885;0,1092249;0,0" o:connectangles="0,0,0,0,0,0"/>
+                    </v:shape>
+                    <v:rect id="Rectangle 151" o:spid="_x0000_s1028" style="position:absolute;width:73152;height:12161;visibility:visible;mso-wrap-style:square;v-text-anchor:middle" o:gfxdata="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" stroked="f" strokeweight="1pt">
+                      <v:fill r:id="rId10" o:title="" recolor="t" rotate="t" type="frame"/>
+                    </v:rect>
+                    <w10:wrap anchorx="page" anchory="page"/>
+                  </v:group>
+                </w:pict>
+              </mc:Fallback>
+            </mc:AlternateContent>
+          </w:r>
+          <w:r>
+            <w:rPr>
+              <w:noProof/>
+            </w:rPr>
+            <mc:AlternateContent>
+              <mc:Choice Requires="wps">
+                <w:drawing>
+                  <wp:anchor distT="0" distB="0" distL="114300" distR="114300" simplePos="0" relativeHeight="251662336" behindDoc="0" locked="0" layoutInCell="1" allowOverlap="1" wp14:anchorId="316CB719" wp14:editId="32B91798">
+                    <wp:simplePos x="0" y="0"/>
+                    <wp:positionH relativeFrom="page">
+                      <wp:align>center</wp:align>
+                    </wp:positionH>
+                    <mc:AlternateContent>
+                      <mc:Choice Requires="wp14">
+                        <wp:positionV relativeFrom="page">
+                          <wp14:pctPosVOffset>81800</wp14:pctPosVOffset>
+                        </wp:positionV>
+                      </mc:Choice>
+                      <mc:Fallback>
+                        <wp:positionV relativeFrom="page">
+                          <wp:posOffset>8745855</wp:posOffset>
+                        </wp:positionV>
+                      </mc:Fallback>
+                    </mc:AlternateContent>
+                    <wp:extent cx="7315200" cy="914400"/>
+                    <wp:effectExtent l="0" t="0" r="0" b="8255"/>
+                    <wp:wrapSquare wrapText="bothSides"/>
+                    <wp:docPr id="152" name="Text Box 152"/>
+                    <wp:cNvGraphicFramePr/>
+                    <a:graphic xmlns:a="http://schemas.openxmlformats.org/drawingml/2006/main">
+                      <a:graphicData uri="http://schemas.microsoft.com/office/word/2010/wordprocessingShape">
+                        <wps:wsp>
+                          <wps:cNvSpPr txBox="1"/>
+                          <wps:spPr>
+                            <a:xfrm>
+                              <a:off x="0" y="0"/>
+                              <a:ext cx="7315200" cy="914400"/>
+                            </a:xfrm>
+                            <a:prstGeom prst="rect">
+                              <a:avLst/>
+                            </a:prstGeom>
+                            <a:noFill/>
+                            <a:ln w="6350">
+                              <a:noFill/>
+                            </a:ln>
+                            <a:effectLst/>
+                          </wps:spPr>
+                          <wps:style>
+                            <a:lnRef idx="0">
+                              <a:schemeClr val="accent1"/>
+                            </a:lnRef>
+                            <a:fillRef idx="0">
+                              <a:schemeClr val="accent1"/>
+                            </a:fillRef>
+                            <a:effectRef idx="0">
+                              <a:schemeClr val="accent1"/>
+                            </a:effectRef>
+                            <a:fontRef idx="minor">
+                              <a:schemeClr val="dk1"/>
+                            </a:fontRef>
+                          </wps:style>
+                          <wps:txbx>
+                            <w:txbxContent>
+                              <w:sdt>
+                                <w:sdtPr>
+                                  <w:rPr>
+                                    <w:color w:val="595959" w:themeColor="text1" w:themeTint="A6"/>
+                                    <w:sz w:val="28"/>
+                                    <w:szCs w:val="28"/>
+                                  </w:rPr>
+                                  <w:alias w:val="Author"/>
+                                  <w:tag w:val=""/>
+                                  <w:id w:val="789243997"/>
+                                  <w:dataBinding w:prefixMappings="xmlns:ns0='http://purl.org/dc/elements/1.1/' xmlns:ns1='http://schemas.openxmlformats.org/package/2006/metadata/core-properties' " w:xpath="/ns1:coreProperties[1]/ns0:creator[1]" w:storeItemID="{6C3C8BC8-F283-45AE-878A-BAB7291924A1}"/>
+                                  <w:text/>
+                                </w:sdtPr>
+                                <w:sdtContent>
+                                  <w:p>
+                                    <w:pPr>
+                                      <w:pStyle w:val="NoSpacing"/>
+                                      <w:jc w:val="right"/>
+                                      <w:rPr>
+                                        <w:color w:val="595959" w:themeColor="text1" w:themeTint="A6"/>
+                                        <w:sz w:val="28"/>
+                                        <w:szCs w:val="28"/>
+                                      </w:rPr>
+                                    </w:pPr>
+                                    <w:r>
+                                      <w:rPr>
+                                        <w:color w:val="595959" w:themeColor="text1" w:themeTint="A6"/>
+                                        <w:sz w:val="28"/>
+                                        <w:szCs w:val="28"/>
+                                      </w:rPr>
+                                      <w:t>Natalia Palej</w:t>
+                                    </w:r>
+                                  </w:p>
+                                </w:sdtContent>
+                              </w:sdt>
+                              <w:p>
+                                <w:pPr>
+                                  <w:pStyle w:val="NoSpacing"/>
+                                  <w:jc w:val="right"/>
+                                  <w:rPr>
+                                    <w:color w:val="595959" w:themeColor="text1" w:themeTint="A6"/>
+                                    <w:sz w:val="18"/>
+                                    <w:szCs w:val="18"/>
+                                  </w:rPr>
+                                </w:pPr>
+                                <w:sdt>
+                                  <w:sdtPr>
+                                    <w:rPr>
+                                      <w:color w:val="595959" w:themeColor="text1" w:themeTint="A6"/>
+                                      <w:sz w:val="18"/>
+                                      <w:szCs w:val="18"/>
+                                    </w:rPr>
+                                    <w:alias w:val="Email"/>
+                                    <w:tag w:val="Email"/>
+                                    <w:id w:val="942260680"/>
+                                    <w:dataBinding w:prefixMappings="xmlns:ns0='http://schemas.microsoft.com/office/2006/coverPageProps' " w:xpath="/ns0:CoverPageProperties[1]/ns0:CompanyEmail[1]" w:storeItemID="{55AF091B-3C7A-41E3-B477-F2FDAA23CFDA}"/>
+                                    <w:text/>
+                                  </w:sdtPr>
+                                  <w:sdtContent>
+                                    <w:r>
+                                      <w:rPr>
+                                        <w:color w:val="595959" w:themeColor="text1" w:themeTint="A6"/>
+                                        <w:sz w:val="18"/>
+                                        <w:szCs w:val="18"/>
+                                      </w:rPr>
+                                      <w:t>A00279259@student.ait.ie</w:t>
+                                    </w:r>
+                                  </w:sdtContent>
+                                </w:sdt>
+                              </w:p>
+                            </w:txbxContent>
+                          </wps:txbx>
+                          <wps:bodyPr rot="0" spcFirstLastPara="0" vertOverflow="overflow" horzOverflow="overflow" vert="horz" wrap="square" lIns="1600200" tIns="0" rIns="685800" bIns="0" numCol="1" spcCol="0" rtlCol="0" fromWordArt="0" anchor="b" anchorCtr="0" forceAA="0" compatLnSpc="1">
+                            <a:prstTxWarp prst="textNoShape">
+                              <a:avLst/>
+                            </a:prstTxWarp>
+                            <a:noAutofit/>
+                          </wps:bodyPr>
+                        </wps:wsp>
+                      </a:graphicData>
+                    </a:graphic>
+                    <wp14:sizeRelH relativeFrom="page">
+                      <wp14:pctWidth>94100</wp14:pctWidth>
+                    </wp14:sizeRelH>
+                    <wp14:sizeRelV relativeFrom="page">
+                      <wp14:pctHeight>9200</wp14:pctHeight>
+                    </wp14:sizeRelV>
+                  </wp:anchor>
+                </w:drawing>
+              </mc:Choice>
+              <mc:Fallback>
+                <w:pict>
+                  <v:shapetype w14:anchorId="316CB719" id="_x0000_t202" coordsize="21600,21600" o:spt="202" path="m,l,21600r21600,l21600,xe">
+                    <v:stroke joinstyle="miter"/>
+                    <v:path gradientshapeok="t" o:connecttype="rect"/>
+                  </v:shapetype>
+                  <v:shape id="Text Box 152" o:spid="_x0000_s1026" type="#_x0000_t202" style="position:absolute;margin-left:0;margin-top:0;width:8in;height:1in;z-index:251662336;visibility:visible;mso-wrap-style:square;mso-width-percent:941;mso-height-percent:92;mso-top-percent:818;mso-wrap-distance-left:9pt;mso-wrap-distance-top:0;mso-wrap-distance-right:9pt;mso-wrap-distance-bottom:0;mso-position-horizontal:center;mso-position-horizontal-relative:page;mso-position-vertical-relative:page;mso-width-percent:941;mso-height-percent:92;mso-top-percent:818;mso-width-relative:page;mso-height-relative:page;v-text-anchor:bottom" o:gfxdata="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" filled="f" stroked="f" strokeweight=".5pt">
+                    <v:textbox inset="126pt,0,54pt,0">
+                      <w:txbxContent>
+                        <w:sdt>
+                          <w:sdtPr>
+                            <w:rPr>
+                              <w:color w:val="595959" w:themeColor="text1" w:themeTint="A6"/>
+                              <w:sz w:val="28"/>
+                              <w:szCs w:val="28"/>
+                            </w:rPr>
+                            <w:alias w:val="Author"/>
+                            <w:tag w:val=""/>
+                            <w:id w:val="789243997"/>
+                            <w:dataBinding w:prefixMappings="xmlns:ns0='http://purl.org/dc/elements/1.1/' xmlns:ns1='http://schemas.openxmlformats.org/package/2006/metadata/core-properties' " w:xpath="/ns1:coreProperties[1]/ns0:creator[1]" w:storeItemID="{6C3C8BC8-F283-45AE-878A-BAB7291924A1}"/>
+                            <w:text/>
+                          </w:sdtPr>
+                          <w:sdtContent>
+                            <w:p>
+                              <w:pPr>
+                                <w:pStyle w:val="NoSpacing"/>
+                                <w:jc w:val="right"/>
+                                <w:rPr>
+                                  <w:color w:val="595959" w:themeColor="text1" w:themeTint="A6"/>
+                                  <w:sz w:val="28"/>
+                                  <w:szCs w:val="28"/>
+                                </w:rPr>
+                              </w:pPr>
+                              <w:r>
+                                <w:rPr>
+                                  <w:color w:val="595959" w:themeColor="text1" w:themeTint="A6"/>
+                                  <w:sz w:val="28"/>
+                                  <w:szCs w:val="28"/>
+                                </w:rPr>
+                                <w:t>Natalia Palej</w:t>
+                              </w:r>
+                            </w:p>
+                          </w:sdtContent>
+                        </w:sdt>
+                        <w:p>
+                          <w:pPr>
+                            <w:pStyle w:val="NoSpacing"/>
+                            <w:jc w:val="right"/>
+                            <w:rPr>
+                              <w:color w:val="595959" w:themeColor="text1" w:themeTint="A6"/>
+                              <w:sz w:val="18"/>
+                              <w:szCs w:val="18"/>
+                            </w:rPr>
+                          </w:pPr>
+                          <w:sdt>
+                            <w:sdtPr>
+                              <w:rPr>
+                                <w:color w:val="595959" w:themeColor="text1" w:themeTint="A6"/>
+                                <w:sz w:val="18"/>
+                                <w:szCs w:val="18"/>
+                              </w:rPr>
+                              <w:alias w:val="Email"/>
+                              <w:tag w:val="Email"/>
+                              <w:id w:val="942260680"/>
+                              <w:dataBinding w:prefixMappings="xmlns:ns0='http://schemas.microsoft.com/office/2006/coverPageProps' " w:xpath="/ns0:CoverPageProperties[1]/ns0:CompanyEmail[1]" w:storeItemID="{55AF091B-3C7A-41E3-B477-F2FDAA23CFDA}"/>
+                              <w:text/>
+                            </w:sdtPr>
+                            <w:sdtContent>
+                              <w:r>
+                                <w:rPr>
+                                  <w:color w:val="595959" w:themeColor="text1" w:themeTint="A6"/>
+                                  <w:sz w:val="18"/>
+                                  <w:szCs w:val="18"/>
+                                </w:rPr>
+                                <w:t>A00279259@student.ait.ie</w:t>
+                              </w:r>
+                            </w:sdtContent>
+                          </w:sdt>
+                        </w:p>
+                      </w:txbxContent>
+                    </v:textbox>
+                    <w10:wrap type="square" anchorx="page" anchory="page"/>
+                  </v:shape>
+                </w:pict>
+              </mc:Fallback>
+            </mc:AlternateContent>
+          </w:r>
+          <w:r>
+            <w:rPr>
+              <w:noProof/>
+            </w:rPr>
+            <mc:AlternateContent>
+              <mc:Choice Requires="wps">
+                <w:drawing>
+                  <wp:anchor distT="0" distB="0" distL="114300" distR="114300" simplePos="0" relativeHeight="251663360" behindDoc="0" locked="0" layoutInCell="1" allowOverlap="1" wp14:anchorId="01CAF013" wp14:editId="6168B1D0">
+                    <wp:simplePos x="0" y="0"/>
+                    <wp:positionH relativeFrom="page">
+                      <wp:align>center</wp:align>
+                    </wp:positionH>
+                    <mc:AlternateContent>
+                      <mc:Choice Requires="wp14">
+                        <wp:positionV relativeFrom="page">
+                          <wp14:pctPosVOffset>70000</wp14:pctPosVOffset>
+                        </wp:positionV>
+                      </mc:Choice>
+                      <mc:Fallback>
+                        <wp:positionV relativeFrom="page">
+                          <wp:posOffset>7484110</wp:posOffset>
+                        </wp:positionV>
+                      </mc:Fallback>
+                    </mc:AlternateContent>
+                    <wp:extent cx="7315200" cy="1009650"/>
+                    <wp:effectExtent l="0" t="0" r="0" b="0"/>
+                    <wp:wrapSquare wrapText="bothSides"/>
+                    <wp:docPr id="153" name="Text Box 153"/>
+                    <wp:cNvGraphicFramePr/>
+                    <a:graphic xmlns:a="http://schemas.openxmlformats.org/drawingml/2006/main">
+                      <a:graphicData uri="http://schemas.microsoft.com/office/word/2010/wordprocessingShape">
+                        <wps:wsp>
+                          <wps:cNvSpPr txBox="1"/>
+                          <wps:spPr>
+                            <a:xfrm>
+                              <a:off x="0" y="0"/>
+                              <a:ext cx="7315200" cy="1009650"/>
+                            </a:xfrm>
+                            <a:prstGeom prst="rect">
+                              <a:avLst/>
+                            </a:prstGeom>
+                            <a:noFill/>
+                            <a:ln w="6350">
+                              <a:noFill/>
+                            </a:ln>
+                            <a:effectLst/>
+                          </wps:spPr>
+                          <wps:style>
+                            <a:lnRef idx="0">
+                              <a:schemeClr val="accent1"/>
+                            </a:lnRef>
+                            <a:fillRef idx="0">
+                              <a:schemeClr val="accent1"/>
+                            </a:fillRef>
+                            <a:effectRef idx="0">
+                              <a:schemeClr val="accent1"/>
+                            </a:effectRef>
+                            <a:fontRef idx="minor">
+                              <a:schemeClr val="dk1"/>
+                            </a:fontRef>
+                          </wps:style>
+                          <wps:txbx>
+                            <w:txbxContent>
+                              <w:p>
+                                <w:pPr>
+                                  <w:pStyle w:val="NoSpacing"/>
+                                  <w:jc w:val="right"/>
+                                  <w:rPr>
+                                    <w:color w:val="4472C4" w:themeColor="accent1"/>
+                                    <w:sz w:val="28"/>
+                                    <w:szCs w:val="28"/>
+                                  </w:rPr>
+                                </w:pPr>
+                                <w:r>
+                                  <w:rPr>
+                                    <w:color w:val="4472C4" w:themeColor="accent1"/>
+                                    <w:sz w:val="28"/>
+                                    <w:szCs w:val="28"/>
+                                  </w:rPr>
+                                  <w:t xml:space="preserve">Natalia Palej </w:t>
+                                </w:r>
+                              </w:p>
+                              <w:p>
+                                <w:pPr>
+                                  <w:pStyle w:val="NoSpacing"/>
+                                  <w:jc w:val="right"/>
+                                  <w:rPr>
+                                    <w:color w:val="4472C4" w:themeColor="accent1"/>
+                                    <w:sz w:val="28"/>
+                                    <w:szCs w:val="28"/>
+                                  </w:rPr>
+                                </w:pPr>
+                                <w:r>
+                                  <w:rPr>
+                                    <w:color w:val="4472C4" w:themeColor="accent1"/>
+                                    <w:sz w:val="28"/>
+                                    <w:szCs w:val="28"/>
+                                  </w:rPr>
+                                  <w:t>A00279259</w:t>
+                                </w:r>
+                              </w:p>
+                              <w:sdt>
+                                <w:sdtPr>
+                                  <w:rPr>
+                                    <w:color w:val="595959" w:themeColor="text1" w:themeTint="A6"/>
+                                    <w:sz w:val="20"/>
+                                    <w:szCs w:val="20"/>
+                                  </w:rPr>
+                                  <w:alias w:val="Abstract"/>
+                                  <w:tag w:val=""/>
+                                  <w:id w:val="1375273687"/>
+                                  <w:dataBinding w:prefixMappings="xmlns:ns0='http://schemas.microsoft.com/office/2006/coverPageProps' " w:xpath="/ns0:CoverPageProperties[1]/ns0:Abstract[1]" w:storeItemID="{55AF091B-3C7A-41E3-B477-F2FDAA23CFDA}"/>
+                                  <w:text w:multiLine="1"/>
+                                </w:sdtPr>
+                                <w:sdtContent>
+                                  <w:p>
+                                    <w:pPr>
+                                      <w:pStyle w:val="NoSpacing"/>
+                                      <w:jc w:val="right"/>
+                                      <w:rPr>
+                                        <w:color w:val="595959" w:themeColor="text1" w:themeTint="A6"/>
+                                        <w:sz w:val="20"/>
+                                        <w:szCs w:val="20"/>
+                                      </w:rPr>
+                                    </w:pPr>
+                                    <w:r>
+                                      <w:rPr>
+                                        <w:color w:val="595959" w:themeColor="text1" w:themeTint="A6"/>
+                                        <w:sz w:val="20"/>
+                                        <w:szCs w:val="20"/>
+                                      </w:rPr>
+                                      <w:t>Mobile Apps &amp; Connected Devices 1.1</w:t>
+                                    </w:r>
+                                  </w:p>
+                                </w:sdtContent>
+                              </w:sdt>
+                            </w:txbxContent>
+                          </wps:txbx>
+                          <wps:bodyPr rot="0" spcFirstLastPara="0" vertOverflow="overflow" horzOverflow="overflow" vert="horz" wrap="square" lIns="1600200" tIns="0" rIns="685800" bIns="0" numCol="1" spcCol="0" rtlCol="0" fromWordArt="0" anchor="t" anchorCtr="0" forceAA="0" compatLnSpc="1">
+                            <a:prstTxWarp prst="textNoShape">
+                              <a:avLst/>
+                            </a:prstTxWarp>
+                            <a:spAutoFit/>
+                          </wps:bodyPr>
+                        </wps:wsp>
+                      </a:graphicData>
+                    </a:graphic>
+                    <wp14:sizeRelH relativeFrom="page">
+                      <wp14:pctWidth>94100</wp14:pctWidth>
+                    </wp14:sizeRelH>
+                    <wp14:sizeRelV relativeFrom="page">
+                      <wp14:pctHeight>10000</wp14:pctHeight>
+                    </wp14:sizeRelV>
+                  </wp:anchor>
+                </w:drawing>
+              </mc:Choice>
+              <mc:Fallback>
+                <w:pict>
+                  <v:shape w14:anchorId="01CAF013" id="Text Box 153" o:spid="_x0000_s1027" type="#_x0000_t202" style="position:absolute;margin-left:0;margin-top:0;width:8in;height:79.5pt;z-index:251663360;visibility:visible;mso-wrap-style:square;mso-width-percent:941;mso-height-percent:100;mso-top-percent:700;mso-wrap-distance-left:9pt;mso-wrap-distance-top:0;mso-wrap-distance-right:9pt;mso-wrap-distance-bottom:0;mso-position-horizontal:center;mso-position-horizontal-relative:page;mso-position-vertical-relative:page;mso-width-percent:941;mso-height-percent:100;mso-top-percent:700;mso-width-relative:page;mso-height-relative:page;v-text-anchor:top" o:gfxdata="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" filled="f" stroked="f" strokeweight=".5pt">
+                    <v:textbox style="mso-fit-shape-to-text:t" inset="126pt,0,54pt,0">
+                      <w:txbxContent>
+                        <w:p>
+                          <w:pPr>
+                            <w:pStyle w:val="NoSpacing"/>
+                            <w:jc w:val="right"/>
+                            <w:rPr>
+                              <w:color w:val="4472C4" w:themeColor="accent1"/>
+                              <w:sz w:val="28"/>
+                              <w:szCs w:val="28"/>
+                            </w:rPr>
+                          </w:pPr>
+                          <w:r>
+                            <w:rPr>
+                              <w:color w:val="4472C4" w:themeColor="accent1"/>
+                              <w:sz w:val="28"/>
+                              <w:szCs w:val="28"/>
+                            </w:rPr>
+                            <w:t xml:space="preserve">Natalia Palej </w:t>
+                          </w:r>
+                        </w:p>
+                        <w:p>
+                          <w:pPr>
+                            <w:pStyle w:val="NoSpacing"/>
+                            <w:jc w:val="right"/>
+                            <w:rPr>
+                              <w:color w:val="4472C4" w:themeColor="accent1"/>
+                              <w:sz w:val="28"/>
+                              <w:szCs w:val="28"/>
+                            </w:rPr>
+                          </w:pPr>
+                          <w:r>
+                            <w:rPr>
+                              <w:color w:val="4472C4" w:themeColor="accent1"/>
+                              <w:sz w:val="28"/>
+                              <w:szCs w:val="28"/>
+                            </w:rPr>
+                            <w:t>A00279259</w:t>
+                          </w:r>
+                        </w:p>
+                        <w:sdt>
+                          <w:sdtPr>
+                            <w:rPr>
+                              <w:color w:val="595959" w:themeColor="text1" w:themeTint="A6"/>
+                              <w:sz w:val="20"/>
+                              <w:szCs w:val="20"/>
+                            </w:rPr>
+                            <w:alias w:val="Abstract"/>
+                            <w:tag w:val=""/>
+                            <w:id w:val="1375273687"/>
+                            <w:dataBinding w:prefixMappings="xmlns:ns0='http://schemas.microsoft.com/office/2006/coverPageProps' " w:xpath="/ns0:CoverPageProperties[1]/ns0:Abstract[1]" w:storeItemID="{55AF091B-3C7A-41E3-B477-F2FDAA23CFDA}"/>
+                            <w:text w:multiLine="1"/>
+                          </w:sdtPr>
+                          <w:sdtContent>
+                            <w:p>
+                              <w:pPr>
+                                <w:pStyle w:val="NoSpacing"/>
+                                <w:jc w:val="right"/>
+                                <w:rPr>
+                                  <w:color w:val="595959" w:themeColor="text1" w:themeTint="A6"/>
+                                  <w:sz w:val="20"/>
+                                  <w:szCs w:val="20"/>
+                                </w:rPr>
+                              </w:pPr>
+                              <w:r>
+                                <w:rPr>
+                                  <w:color w:val="595959" w:themeColor="text1" w:themeTint="A6"/>
+                                  <w:sz w:val="20"/>
+                                  <w:szCs w:val="20"/>
+                                </w:rPr>
+                                <w:t>Mobile Apps &amp; Connected Devices 1.1</w:t>
+                              </w:r>
+                            </w:p>
+                          </w:sdtContent>
+                        </w:sdt>
+                      </w:txbxContent>
+                    </v:textbox>
+                    <w10:wrap type="square" anchorx="page" anchory="page"/>
+                  </v:shape>
+                </w:pict>
+              </mc:Fallback>
+            </mc:AlternateContent>
+          </w:r>
+          <w:r>
+            <w:rPr>
+              <w:noProof/>
+            </w:rPr>
+            <mc:AlternateContent>
+              <mc:Choice Requires="wps">
+                <w:drawing>
+                  <wp:anchor distT="0" distB="0" distL="114300" distR="114300" simplePos="0" relativeHeight="251661312" behindDoc="0" locked="0" layoutInCell="1" allowOverlap="1" wp14:anchorId="087A5927" wp14:editId="58BAD674">
+                    <wp:simplePos x="0" y="0"/>
+                    <wp:positionH relativeFrom="page">
+                      <wp:align>center</wp:align>
+                    </wp:positionH>
+                    <mc:AlternateContent>
+                      <mc:Choice Requires="wp14">
+                        <wp:positionV relativeFrom="page">
+                          <wp14:pctPosVOffset>30000</wp14:pctPosVOffset>
+                        </wp:positionV>
+                      </mc:Choice>
+                      <mc:Fallback>
+                        <wp:positionV relativeFrom="page">
+                          <wp:posOffset>3207385</wp:posOffset>
+                        </wp:positionV>
+                      </mc:Fallback>
+                    </mc:AlternateContent>
+                    <wp:extent cx="7315200" cy="3638550"/>
+                    <wp:effectExtent l="0" t="0" r="0" b="6350"/>
+                    <wp:wrapSquare wrapText="bothSides"/>
+                    <wp:docPr id="154" name="Text Box 154"/>
+                    <wp:cNvGraphicFramePr/>
+                    <a:graphic xmlns:a="http://schemas.openxmlformats.org/drawingml/2006/main">
+                      <a:graphicData uri="http://schemas.microsoft.com/office/word/2010/wordprocessingShape">
+                        <wps:wsp>
+                          <wps:cNvSpPr txBox="1"/>
+                          <wps:spPr>
+                            <a:xfrm>
+                              <a:off x="0" y="0"/>
+                              <a:ext cx="7315200" cy="3638550"/>
+                            </a:xfrm>
+                            <a:prstGeom prst="rect">
+                              <a:avLst/>
+                            </a:prstGeom>
+                            <a:noFill/>
+                            <a:ln w="6350">
+                              <a:noFill/>
+                            </a:ln>
+                            <a:effectLst/>
+                          </wps:spPr>
+                          <wps:style>
+                            <a:lnRef idx="0">
+                              <a:schemeClr val="accent1"/>
+                            </a:lnRef>
+                            <a:fillRef idx="0">
+                              <a:schemeClr val="accent1"/>
+                            </a:fillRef>
+                            <a:effectRef idx="0">
+                              <a:schemeClr val="accent1"/>
+                            </a:effectRef>
+                            <a:fontRef idx="minor">
+                              <a:schemeClr val="dk1"/>
+                            </a:fontRef>
+                          </wps:style>
+                          <wps:txbx>
+                            <w:txbxContent>
+                              <w:p>
+                                <w:pPr>
+                                  <w:jc w:val="right"/>
+                                  <w:rPr>
+                                    <w:color w:val="4472C4" w:themeColor="accent1"/>
+                                    <w:sz w:val="64"/>
+                                    <w:szCs w:val="64"/>
+                                  </w:rPr>
+                                </w:pPr>
+                                <w:sdt>
+                                  <w:sdtPr>
+                                    <w:rPr>
+                                      <w:caps/>
+                                      <w:color w:val="4472C4" w:themeColor="accent1"/>
+                                      <w:sz w:val="64"/>
+                                      <w:szCs w:val="64"/>
+                                    </w:rPr>
+                                    <w:alias w:val="Title"/>
+                                    <w:tag w:val=""/>
+                                    <w:id w:val="630141079"/>
+                                    <w:dataBinding w:prefixMappings="xmlns:ns0='http://purl.org/dc/elements/1.1/' xmlns:ns1='http://schemas.openxmlformats.org/package/2006/metadata/core-properties' " w:xpath="/ns1:coreProperties[1]/ns0:title[1]" w:storeItemID="{6C3C8BC8-F283-45AE-878A-BAB7291924A1}"/>
+                                    <w:text w:multiLine="1"/>
+                                  </w:sdtPr>
+                                  <w:sdtEndPr>
+                                    <w:rPr>
+                                      <w:caps w:val="0"/>
+                                    </w:rPr>
+                                  </w:sdtEndPr>
+                                  <w:sdtContent>
+                                    <w:r>
+                                      <w:rPr>
+                                        <w:caps/>
+                                        <w:color w:val="4472C4" w:themeColor="accent1"/>
+                                        <w:sz w:val="64"/>
+                                        <w:szCs w:val="64"/>
+                                      </w:rPr>
+                                      <w:t>Weather Station</w:t>
+                                    </w:r>
+                                  </w:sdtContent>
+                                </w:sdt>
+                              </w:p>
+                              <w:sdt>
+                                <w:sdtPr>
+                                  <w:rPr>
+                                    <w:color w:val="404040" w:themeColor="text1" w:themeTint="BF"/>
+                                    <w:sz w:val="36"/>
+                                    <w:szCs w:val="36"/>
+                                  </w:rPr>
+                                  <w:alias w:val="Subtitle"/>
+                                  <w:tag w:val=""/>
+                                  <w:id w:val="1759551507"/>
+                                  <w:dataBinding w:prefixMappings="xmlns:ns0='http://purl.org/dc/elements/1.1/' xmlns:ns1='http://schemas.openxmlformats.org/package/2006/metadata/core-properties' " w:xpath="/ns1:coreProperties[1]/ns0:subject[1]" w:storeItemID="{6C3C8BC8-F283-45AE-878A-BAB7291924A1}"/>
+                                  <w:text/>
+                                </w:sdtPr>
+                                <w:sdtContent>
+                                  <w:p>
+                                    <w:pPr>
+                                      <w:jc w:val="right"/>
+                                      <w:rPr>
+                                        <w:smallCaps/>
+                                        <w:color w:val="404040" w:themeColor="text1" w:themeTint="BF"/>
+                                        <w:sz w:val="36"/>
+                                        <w:szCs w:val="36"/>
+                                      </w:rPr>
+                                    </w:pPr>
+                                    <w:r>
+                                      <w:rPr>
+                                        <w:color w:val="404040" w:themeColor="text1" w:themeTint="BF"/>
+                                        <w:sz w:val="36"/>
+                                        <w:szCs w:val="36"/>
+                                      </w:rPr>
+                                      <w:t>Software Design with Artificial Intelligence in Cloud Computing</w:t>
+                                    </w:r>
+                                  </w:p>
+                                </w:sdtContent>
+                              </w:sdt>
+                            </w:txbxContent>
+                          </wps:txbx>
+                          <wps:bodyPr rot="0" spcFirstLastPara="0" vertOverflow="overflow" horzOverflow="overflow" vert="horz" wrap="square" lIns="1600200" tIns="0" rIns="685800" bIns="0" numCol="1" spcCol="0" rtlCol="0" fromWordArt="0" anchor="b" anchorCtr="0" forceAA="0" compatLnSpc="1">
+                            <a:prstTxWarp prst="textNoShape">
+                              <a:avLst/>
+                            </a:prstTxWarp>
+                            <a:noAutofit/>
+                          </wps:bodyPr>
+                        </wps:wsp>
+                      </a:graphicData>
+                    </a:graphic>
+                    <wp14:sizeRelH relativeFrom="page">
+                      <wp14:pctWidth>94100</wp14:pctWidth>
+                    </wp14:sizeRelH>
+                    <wp14:sizeRelV relativeFrom="page">
+                      <wp14:pctHeight>36300</wp14:pctHeight>
+                    </wp14:sizeRelV>
+                  </wp:anchor>
+                </w:drawing>
+              </mc:Choice>
+              <mc:Fallback>
+                <w:pict>
+                  <v:shape w14:anchorId="087A5927" id="Text Box 154" o:spid="_x0000_s1028" type="#_x0000_t202" style="position:absolute;margin-left:0;margin-top:0;width:8in;height:286.5pt;z-index:251661312;visibility:visible;mso-wrap-style:square;mso-width-percent:941;mso-height-percent:363;mso-top-percent:300;mso-wrap-distance-left:9pt;mso-wrap-distance-top:0;mso-wrap-distance-right:9pt;mso-wrap-distance-bottom:0;mso-position-horizontal:center;mso-position-horizontal-relative:page;mso-position-vertical-relative:page;mso-width-percent:941;mso-height-percent:363;mso-top-percent:300;mso-width-relative:page;mso-height-relative:page;v-text-anchor:bottom" o:gfxdata="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" filled="f" stroked="f" strokeweight=".5pt">
+                    <v:textbox inset="126pt,0,54pt,0">
+                      <w:txbxContent>
+                        <w:p>
+                          <w:pPr>
+                            <w:jc w:val="right"/>
+                            <w:rPr>
+                              <w:color w:val="4472C4" w:themeColor="accent1"/>
+                              <w:sz w:val="64"/>
+                              <w:szCs w:val="64"/>
+                            </w:rPr>
+                          </w:pPr>
+                          <w:sdt>
+                            <w:sdtPr>
+                              <w:rPr>
+                                <w:caps/>
+                                <w:color w:val="4472C4" w:themeColor="accent1"/>
+                                <w:sz w:val="64"/>
+                                <w:szCs w:val="64"/>
+                              </w:rPr>
+                              <w:alias w:val="Title"/>
+                              <w:tag w:val=""/>
+                              <w:id w:val="630141079"/>
+                              <w:dataBinding w:prefixMappings="xmlns:ns0='http://purl.org/dc/elements/1.1/' xmlns:ns1='http://schemas.openxmlformats.org/package/2006/metadata/core-properties' " w:xpath="/ns1:coreProperties[1]/ns0:title[1]" w:storeItemID="{6C3C8BC8-F283-45AE-878A-BAB7291924A1}"/>
+                              <w:text w:multiLine="1"/>
+                            </w:sdtPr>
+                            <w:sdtEndPr>
+                              <w:rPr>
+                                <w:caps w:val="0"/>
+                              </w:rPr>
+                            </w:sdtEndPr>
+                            <w:sdtContent>
+                              <w:r>
+                                <w:rPr>
+                                  <w:caps/>
+                                  <w:color w:val="4472C4" w:themeColor="accent1"/>
+                                  <w:sz w:val="64"/>
+                                  <w:szCs w:val="64"/>
+                                </w:rPr>
+                                <w:t>Weather Station</w:t>
+                              </w:r>
+                            </w:sdtContent>
+                          </w:sdt>
+                        </w:p>
+                        <w:sdt>
+                          <w:sdtPr>
+                            <w:rPr>
+                              <w:color w:val="404040" w:themeColor="text1" w:themeTint="BF"/>
+                              <w:sz w:val="36"/>
+                              <w:szCs w:val="36"/>
+                            </w:rPr>
+                            <w:alias w:val="Subtitle"/>
+                            <w:tag w:val=""/>
+                            <w:id w:val="1759551507"/>
+                            <w:dataBinding w:prefixMappings="xmlns:ns0='http://purl.org/dc/elements/1.1/' xmlns:ns1='http://schemas.openxmlformats.org/package/2006/metadata/core-properties' " w:xpath="/ns1:coreProperties[1]/ns0:subject[1]" w:storeItemID="{6C3C8BC8-F283-45AE-878A-BAB7291924A1}"/>
+                            <w:text/>
+                          </w:sdtPr>
+                          <w:sdtContent>
+                            <w:p>
+                              <w:pPr>
+                                <w:jc w:val="right"/>
+                                <w:rPr>
+                                  <w:smallCaps/>
+                                  <w:color w:val="404040" w:themeColor="text1" w:themeTint="BF"/>
+                                  <w:sz w:val="36"/>
+                                  <w:szCs w:val="36"/>
+                                </w:rPr>
+                              </w:pPr>
+                              <w:r>
+                                <w:rPr>
+                                  <w:color w:val="404040" w:themeColor="text1" w:themeTint="BF"/>
+                                  <w:sz w:val="36"/>
+                                  <w:szCs w:val="36"/>
+                                </w:rPr>
+                                <w:t>Software Design with Artificial Intelligence in Cloud Computing</w:t>
+                              </w:r>
+                            </w:p>
+                          </w:sdtContent>
+                        </w:sdt>
+                      </w:txbxContent>
+                    </v:textbox>
+                    <w10:wrap type="square" anchorx="page" anchory="page"/>
+                  </v:shape>
+                </w:pict>
+              </mc:Fallback>
+            </mc:AlternateContent>
+          </w:r>
+        </w:p>
+        <w:p>
+          <w:r>
+            <w:br w:type="page"/>
+          </w:r>
+        </w:p>
+      </w:sdtContent>
+    </w:sdt>
+    <w:sdt>
+      <w:sdtPr>
+        <w:id w:val="1797485645"/>
+        <w:docPartObj>
+          <w:docPartGallery w:val="Table of Contents"/>
+          <w:docPartUnique/>
+        </w:docPartObj>
+      </w:sdtPr>
+      <w:sdtEndPr>
+        <w:rPr>
+          <w:rFonts w:asciiTheme="minorHAnsi" w:eastAsiaTheme="minorHAnsi" w:hAnsiTheme="minorHAnsi" w:cstheme="minorBidi"/>
+          <w:b/>
+          <w:bCs/>
+          <w:noProof/>
+          <w:color w:val="auto"/>
+          <w:sz w:val="22"/>
+          <w:szCs w:val="22"/>
+          <w:lang w:val="en-GB"/>
+        </w:rPr>
+      </w:sdtEndPr>
+      <w:sdtContent>
+        <w:p>
+          <w:pPr>
+            <w:pStyle w:val="TOCHeading"/>
+          </w:pPr>
+          <w:r>
+            <w:t>Contents</w:t>
+          </w:r>
+        </w:p>
+        <w:p>
+          <w:pPr>
+            <w:pStyle w:val="TOC1"/>
+            <w:tabs>
+              <w:tab w:val="right" w:leader="dot" w:pos="9016"/>
+            </w:tabs>
+            <w:rPr>
+              <w:rFonts w:eastAsiaTheme="minorEastAsia" w:cstheme="minorBidi"/>
+              <w:b w:val="0"/>
+              <w:bCs w:val="0"/>
+              <w:caps w:val="0"/>
+              <w:noProof/>
+              <w:sz w:val="22"/>
+              <w:szCs w:val="22"/>
+              <w:lang w:val="en-IE" w:eastAsia="en-IE"/>
+            </w:rPr>
+          </w:pPr>
+          <w:r>
+            <w:fldChar w:fldCharType="begin"/>
+          </w:r>
+          <w:r>
+            <w:instrText xml:space="preserve"> TOC \o "1-3" \h \z \u </w:instrText>
+          </w:r>
+          <w:r>
+            <w:fldChar w:fldCharType="separate"/>
+          </w:r>
+          <w:hyperlink w:anchor="_Toc90593573" w:history="1">
+            <w:r>
+              <w:rPr>
+                <w:rStyle w:val="Hyperlink"/>
+                <w:noProof/>
+              </w:rPr>
+              <w:t>Introduction</w:t>
+            </w:r>
+            <w:r>
+              <w:rPr>
+                <w:noProof/>
+                <w:webHidden/>
+              </w:rPr>
+              <w:tab/>
+            </w:r>
+            <w:r>
+              <w:rPr>
+                <w:noProof/>
+                <w:webHidden/>
+              </w:rPr>
+              <w:fldChar w:fldCharType="begin"/>
+            </w:r>
+            <w:r>
+              <w:rPr>
+                <w:noProof/>
+                <w:webHidden/>
+              </w:rPr>
+              <w:instrText xml:space="preserve"> PAGEREF _Toc90593573 \h </w:instrText>
+            </w:r>
+            <w:r>
+              <w:rPr>
+                <w:noProof/>
+                <w:webHidden/>
+              </w:rPr>
+            </w:r>
+            <w:r>
+              <w:rPr>
+                <w:noProof/>
+                <w:webHidden/>
+              </w:rPr>
+              <w:fldChar w:fldCharType="separate"/>
+            </w:r>
+            <w:r>
+              <w:rPr>
+                <w:noProof/>
+                <w:webHidden/>
+              </w:rPr>
+              <w:t>3</w:t>
+            </w:r>
+            <w:r>
+              <w:rPr>
+                <w:noProof/>
+                <w:webHidden/>
+              </w:rPr>
+              <w:fldChar w:fldCharType="end"/>
+            </w:r>
+          </w:hyperlink>
+        </w:p>
+        <w:p>
+          <w:pPr>
+            <w:pStyle w:val="TOC1"/>
+            <w:tabs>
+              <w:tab w:val="right" w:leader="dot" w:pos="9016"/>
+            </w:tabs>
+            <w:rPr>
+              <w:rFonts w:eastAsiaTheme="minorEastAsia" w:cstheme="minorBidi"/>
+              <w:b w:val="0"/>
+              <w:bCs w:val="0"/>
+              <w:caps w:val="0"/>
+              <w:noProof/>
+              <w:sz w:val="22"/>
+              <w:szCs w:val="22"/>
+              <w:lang w:val="en-IE" w:eastAsia="en-IE"/>
+            </w:rPr>
+          </w:pPr>
+          <w:hyperlink w:anchor="_Toc90593574" w:history="1">
+            <w:r>
+              <w:rPr>
+                <w:rStyle w:val="Hyperlink"/>
+                <w:noProof/>
+              </w:rPr>
+              <w:t>Specs</w:t>
+            </w:r>
+            <w:r>
+              <w:rPr>
+                <w:noProof/>
+                <w:webHidden/>
+              </w:rPr>
+              <w:tab/>
+            </w:r>
+            <w:r>
+              <w:rPr>
+                <w:noProof/>
+                <w:webHidden/>
+              </w:rPr>
+              <w:fldChar w:fldCharType="begin"/>
+            </w:r>
+            <w:r>
+              <w:rPr>
+                <w:noProof/>
+                <w:webHidden/>
+              </w:rPr>
+              <w:instrText xml:space="preserve"> PAGEREF _Toc90593574 \h </w:instrText>
+            </w:r>
+            <w:r>
+              <w:rPr>
+                <w:noProof/>
+                <w:webHidden/>
+              </w:rPr>
+            </w:r>
+            <w:r>
+              <w:rPr>
+                <w:noProof/>
+                <w:webHidden/>
+              </w:rPr>
+              <w:fldChar w:fldCharType="separate"/>
+            </w:r>
+            <w:r>
+              <w:rPr>
+                <w:noProof/>
+                <w:webHidden/>
+              </w:rPr>
+              <w:t>3</w:t>
+            </w:r>
+            <w:r>
+              <w:rPr>
+                <w:noProof/>
+                <w:webHidden/>
+              </w:rPr>
+              <w:fldChar w:fldCharType="end"/>
+            </w:r>
+          </w:hyperlink>
+        </w:p>
+        <w:p>
+          <w:pPr>
+            <w:pStyle w:val="TOC1"/>
+            <w:tabs>
+              <w:tab w:val="right" w:leader="dot" w:pos="9016"/>
+            </w:tabs>
+            <w:rPr>
+              <w:rFonts w:eastAsiaTheme="minorEastAsia" w:cstheme="minorBidi"/>
+              <w:b w:val="0"/>
+              <w:bCs w:val="0"/>
+              <w:caps w:val="0"/>
+              <w:noProof/>
+              <w:sz w:val="22"/>
+              <w:szCs w:val="22"/>
+              <w:lang w:val="en-IE" w:eastAsia="en-IE"/>
+            </w:rPr>
+          </w:pPr>
+          <w:hyperlink w:anchor="_Toc90593575" w:history="1">
+            <w:r>
+              <w:rPr>
+                <w:rStyle w:val="Hyperlink"/>
+                <w:noProof/>
+              </w:rPr>
+              <w:t>Design</w:t>
+            </w:r>
+            <w:r>
+              <w:rPr>
+                <w:noProof/>
+                <w:webHidden/>
+              </w:rPr>
+              <w:tab/>
+            </w:r>
+            <w:r>
+              <w:rPr>
+                <w:noProof/>
+                <w:webHidden/>
+              </w:rPr>
+              <w:fldChar w:fldCharType="begin"/>
+            </w:r>
+            <w:r>
+              <w:rPr>
+                <w:noProof/>
+                <w:webHidden/>
+              </w:rPr>
+              <w:instrText xml:space="preserve"> PAGEREF _Toc90593575 \h </w:instrText>
+            </w:r>
+            <w:r>
+              <w:rPr>
+                <w:noProof/>
+                <w:webHidden/>
+              </w:rPr>
+            </w:r>
+            <w:r>
+              <w:rPr>
+                <w:noProof/>
+                <w:webHidden/>
+              </w:rPr>
+              <w:fldChar w:fldCharType="separate"/>
+            </w:r>
+            <w:r>
+              <w:rPr>
+                <w:noProof/>
+                <w:webHidden/>
+              </w:rPr>
+              <w:t>3</w:t>
+            </w:r>
+            <w:r>
+              <w:rPr>
+                <w:noProof/>
+                <w:webHidden/>
+              </w:rPr>
+              <w:fldChar w:fldCharType="end"/>
+            </w:r>
+          </w:hyperlink>
+        </w:p>
+        <w:p>
+          <w:pPr>
+            <w:pStyle w:val="TOC2"/>
+            <w:tabs>
+              <w:tab w:val="right" w:leader="dot" w:pos="9016"/>
+            </w:tabs>
+            <w:rPr>
+              <w:rFonts w:eastAsiaTheme="minorEastAsia" w:cstheme="minorBidi"/>
+              <w:smallCaps w:val="0"/>
+              <w:noProof/>
+              <w:sz w:val="22"/>
+              <w:szCs w:val="22"/>
+              <w:lang w:val="en-IE" w:eastAsia="en-IE"/>
+            </w:rPr>
+          </w:pPr>
+          <w:hyperlink w:anchor="_Toc90593576" w:history="1">
+            <w:r>
+              <w:rPr>
+                <w:rStyle w:val="Hyperlink"/>
+                <w:noProof/>
+              </w:rPr>
+              <w:t>Hardware</w:t>
+            </w:r>
+            <w:r>
+              <w:rPr>
+                <w:noProof/>
+                <w:webHidden/>
+              </w:rPr>
+              <w:tab/>
+            </w:r>
+            <w:r>
+              <w:rPr>
+                <w:noProof/>
+                <w:webHidden/>
+              </w:rPr>
+              <w:fldChar w:fldCharType="begin"/>
+            </w:r>
+            <w:r>
+              <w:rPr>
+                <w:noProof/>
+                <w:webHidden/>
+              </w:rPr>
+              <w:instrText xml:space="preserve"> PAGEREF _Toc90593576 \h </w:instrText>
+            </w:r>
+            <w:r>
+              <w:rPr>
+                <w:noProof/>
+                <w:webHidden/>
+              </w:rPr>
+            </w:r>
+            <w:r>
+              <w:rPr>
+                <w:noProof/>
+                <w:webHidden/>
+              </w:rPr>
+              <w:fldChar w:fldCharType="separate"/>
+            </w:r>
+            <w:r>
+              <w:rPr>
+                <w:noProof/>
+                <w:webHidden/>
+              </w:rPr>
+              <w:t>3</w:t>
+            </w:r>
+            <w:r>
+              <w:rPr>
+                <w:noProof/>
+                <w:webHidden/>
+              </w:rPr>
+              <w:fldChar w:fldCharType="end"/>
+            </w:r>
+          </w:hyperlink>
+        </w:p>
+        <w:p>
+          <w:pPr>
+            <w:pStyle w:val="TOC2"/>
+            <w:tabs>
+              <w:tab w:val="right" w:leader="dot" w:pos="9016"/>
+            </w:tabs>
+            <w:rPr>
+              <w:rFonts w:eastAsiaTheme="minorEastAsia" w:cstheme="minorBidi"/>
+              <w:smallCaps w:val="0"/>
+              <w:noProof/>
+              <w:sz w:val="22"/>
+              <w:szCs w:val="22"/>
+              <w:lang w:val="en-IE" w:eastAsia="en-IE"/>
+            </w:rPr>
+          </w:pPr>
+          <w:hyperlink w:anchor="_Toc90593577" w:history="1">
+            <w:r>
+              <w:rPr>
+                <w:rStyle w:val="Hyperlink"/>
+                <w:noProof/>
+              </w:rPr>
+              <w:t>Software</w:t>
+            </w:r>
+            <w:r>
+              <w:rPr>
+                <w:noProof/>
+                <w:webHidden/>
+              </w:rPr>
+              <w:tab/>
+            </w:r>
+            <w:r>
+              <w:rPr>
+                <w:noProof/>
+                <w:webHidden/>
+              </w:rPr>
+              <w:fldChar w:fldCharType="begin"/>
+            </w:r>
+            <w:r>
+              <w:rPr>
+                <w:noProof/>
+                <w:webHidden/>
+              </w:rPr>
+              <w:instrText xml:space="preserve"> PAGEREF _Toc90593577 \h </w:instrText>
+            </w:r>
+            <w:r>
+              <w:rPr>
+                <w:noProof/>
+                <w:webHidden/>
+              </w:rPr>
+            </w:r>
+            <w:r>
+              <w:rPr>
+                <w:noProof/>
+                <w:webHidden/>
+              </w:rPr>
+              <w:fldChar w:fldCharType="separate"/>
+            </w:r>
+            <w:r>
+              <w:rPr>
+                <w:noProof/>
+                <w:webHidden/>
+              </w:rPr>
+              <w:t>5</w:t>
+            </w:r>
+            <w:r>
+              <w:rPr>
+                <w:noProof/>
+                <w:webHidden/>
+              </w:rPr>
+              <w:fldChar w:fldCharType="end"/>
+            </w:r>
+          </w:hyperlink>
+        </w:p>
+        <w:p>
+          <w:pPr>
+            <w:pStyle w:val="TOC1"/>
+            <w:tabs>
+              <w:tab w:val="right" w:leader="dot" w:pos="9016"/>
+            </w:tabs>
+            <w:rPr>
+              <w:rFonts w:eastAsiaTheme="minorEastAsia" w:cstheme="minorBidi"/>
+              <w:b w:val="0"/>
+              <w:bCs w:val="0"/>
+              <w:caps w:val="0"/>
+              <w:noProof/>
+              <w:sz w:val="22"/>
+              <w:szCs w:val="22"/>
+              <w:lang w:val="en-IE" w:eastAsia="en-IE"/>
+            </w:rPr>
+          </w:pPr>
+          <w:hyperlink w:anchor="_Toc90593578" w:history="1">
+            <w:r>
+              <w:rPr>
+                <w:rStyle w:val="Hyperlink"/>
+                <w:noProof/>
+              </w:rPr>
+              <w:t>Build</w:t>
+            </w:r>
+            <w:r>
+              <w:rPr>
+                <w:noProof/>
+                <w:webHidden/>
+              </w:rPr>
+              <w:tab/>
+            </w:r>
+            <w:r>
+              <w:rPr>
+                <w:noProof/>
+                <w:webHidden/>
+              </w:rPr>
+              <w:fldChar w:fldCharType="begin"/>
+            </w:r>
+            <w:r>
+              <w:rPr>
+                <w:noProof/>
+                <w:webHidden/>
+              </w:rPr>
+              <w:instrText xml:space="preserve"> PAGEREF _Toc90593578 \h </w:instrText>
+            </w:r>
+            <w:r>
+              <w:rPr>
+                <w:noProof/>
+                <w:webHidden/>
+              </w:rPr>
+            </w:r>
+            <w:r>
+              <w:rPr>
+                <w:noProof/>
+                <w:webHidden/>
+              </w:rPr>
+              <w:fldChar w:fldCharType="separate"/>
+            </w:r>
+            <w:r>
+              <w:rPr>
+                <w:noProof/>
+                <w:webHidden/>
+              </w:rPr>
+              <w:t>5</w:t>
+            </w:r>
+            <w:r>
+              <w:rPr>
+                <w:noProof/>
+                <w:webHidden/>
+              </w:rPr>
+              <w:fldChar w:fldCharType="end"/>
+            </w:r>
+          </w:hyperlink>
+        </w:p>
+        <w:p>
+          <w:pPr>
+            <w:pStyle w:val="TOC2"/>
+            <w:tabs>
+              <w:tab w:val="right" w:leader="dot" w:pos="9016"/>
+            </w:tabs>
+            <w:rPr>
+              <w:rFonts w:eastAsiaTheme="minorEastAsia" w:cstheme="minorBidi"/>
+              <w:smallCaps w:val="0"/>
+              <w:noProof/>
+              <w:sz w:val="22"/>
+              <w:szCs w:val="22"/>
+              <w:lang w:val="en-IE" w:eastAsia="en-IE"/>
+            </w:rPr>
+          </w:pPr>
+          <w:hyperlink w:anchor="_Toc90593579" w:history="1">
+            <w:r>
+              <w:rPr>
+                <w:rStyle w:val="Hyperlink"/>
+                <w:noProof/>
+              </w:rPr>
+              <w:t>Hardware/Software</w:t>
+            </w:r>
+            <w:r>
+              <w:rPr>
+                <w:noProof/>
+                <w:webHidden/>
+              </w:rPr>
+              <w:tab/>
+            </w:r>
+            <w:r>
+              <w:rPr>
+                <w:noProof/>
+                <w:webHidden/>
+              </w:rPr>
+              <w:fldChar w:fldCharType="begin"/>
+            </w:r>
+            <w:r>
+              <w:rPr>
+                <w:noProof/>
+                <w:webHidden/>
+              </w:rPr>
+              <w:instrText xml:space="preserve"> PAGEREF _Toc90593579 \h </w:instrText>
+            </w:r>
+            <w:r>
+              <w:rPr>
+                <w:noProof/>
+                <w:webHidden/>
+              </w:rPr>
+            </w:r>
+            <w:r>
+              <w:rPr>
+                <w:noProof/>
+                <w:webHidden/>
+              </w:rPr>
+              <w:fldChar w:fldCharType="separate"/>
+            </w:r>
+            <w:r>
+              <w:rPr>
+                <w:noProof/>
+                <w:webHidden/>
+              </w:rPr>
+              <w:t>5</w:t>
+            </w:r>
+            <w:r>
+              <w:rPr>
+                <w:noProof/>
+                <w:webHidden/>
+              </w:rPr>
+              <w:fldChar w:fldCharType="end"/>
+            </w:r>
+          </w:hyperlink>
+        </w:p>
+        <w:p>
+          <w:pPr>
+            <w:pStyle w:val="TOC1"/>
+            <w:tabs>
+              <w:tab w:val="right" w:leader="dot" w:pos="9016"/>
+            </w:tabs>
+            <w:rPr>
+              <w:rFonts w:eastAsiaTheme="minorEastAsia" w:cstheme="minorBidi"/>
+              <w:b w:val="0"/>
+              <w:bCs w:val="0"/>
+              <w:caps w:val="0"/>
+              <w:noProof/>
+              <w:sz w:val="22"/>
+              <w:szCs w:val="22"/>
+              <w:lang w:val="en-IE" w:eastAsia="en-IE"/>
+            </w:rPr>
+          </w:pPr>
+          <w:hyperlink w:anchor="_Toc90593580" w:history="1">
+            <w:r>
+              <w:rPr>
+                <w:rStyle w:val="Hyperlink"/>
+                <w:noProof/>
+              </w:rPr>
+              <w:t>Test</w:t>
+            </w:r>
+            <w:r>
+              <w:rPr>
+                <w:noProof/>
+                <w:webHidden/>
+              </w:rPr>
+              <w:tab/>
+            </w:r>
+            <w:r>
+              <w:rPr>
+                <w:noProof/>
+                <w:webHidden/>
+              </w:rPr>
+              <w:fldChar w:fldCharType="begin"/>
+            </w:r>
+            <w:r>
+              <w:rPr>
+                <w:noProof/>
+                <w:webHidden/>
+              </w:rPr>
+              <w:instrText xml:space="preserve"> PAGEREF _Toc90593580 \h </w:instrText>
+            </w:r>
+            <w:r>
+              <w:rPr>
+                <w:noProof/>
+                <w:webHidden/>
+              </w:rPr>
+            </w:r>
+            <w:r>
+              <w:rPr>
+                <w:noProof/>
+                <w:webHidden/>
+              </w:rPr>
+              <w:fldChar w:fldCharType="separate"/>
+            </w:r>
+            <w:r>
+              <w:rPr>
+                <w:noProof/>
+                <w:webHidden/>
+              </w:rPr>
+              <w:t>7</w:t>
+            </w:r>
+            <w:r>
+              <w:rPr>
+                <w:noProof/>
+                <w:webHidden/>
+              </w:rPr>
+              <w:fldChar w:fldCharType="end"/>
+            </w:r>
+          </w:hyperlink>
+        </w:p>
+        <w:p>
+          <w:pPr>
+            <w:pStyle w:val="TOC1"/>
+            <w:tabs>
+              <w:tab w:val="right" w:leader="dot" w:pos="9016"/>
+            </w:tabs>
+            <w:rPr>
+              <w:rFonts w:eastAsiaTheme="minorEastAsia" w:cstheme="minorBidi"/>
+              <w:b w:val="0"/>
+              <w:bCs w:val="0"/>
+              <w:caps w:val="0"/>
+              <w:noProof/>
+              <w:sz w:val="22"/>
+              <w:szCs w:val="22"/>
+              <w:lang w:val="en-IE" w:eastAsia="en-IE"/>
+            </w:rPr>
+          </w:pPr>
+          <w:hyperlink w:anchor="_Toc90593581" w:history="1">
+            <w:r>
+              <w:rPr>
+                <w:noProof/>
+                <w:webHidden/>
+              </w:rPr>
+              <w:tab/>
+            </w:r>
+            <w:r>
+              <w:rPr>
+                <w:noProof/>
+                <w:webHidden/>
+              </w:rPr>
+              <w:fldChar w:fldCharType="begin"/>
+            </w:r>
+            <w:r>
+              <w:rPr>
+                <w:noProof/>
+                <w:webHidden/>
+              </w:rPr>
+              <w:instrText xml:space="preserve"> PAGEREF _Toc90593581 \h </w:instrText>
+            </w:r>
+            <w:r>
+              <w:rPr>
+                <w:noProof/>
+                <w:webHidden/>
+              </w:rPr>
+            </w:r>
+            <w:r>
+              <w:rPr>
+                <w:noProof/>
+                <w:webHidden/>
+              </w:rPr>
+              <w:fldChar w:fldCharType="separate"/>
+            </w:r>
+            <w:r>
+              <w:rPr>
+                <w:noProof/>
+                <w:webHidden/>
+              </w:rPr>
+              <w:t>7</w:t>
+            </w:r>
+            <w:r>
+              <w:rPr>
+                <w:noProof/>
+                <w:webHidden/>
+              </w:rPr>
+              <w:fldChar w:fldCharType="end"/>
+            </w:r>
+          </w:hyperlink>
+        </w:p>
+        <w:p>
+          <w:pPr>
+            <w:pStyle w:val="TOC1"/>
+            <w:tabs>
+              <w:tab w:val="right" w:leader="dot" w:pos="9016"/>
+            </w:tabs>
+            <w:rPr>
+              <w:rFonts w:eastAsiaTheme="minorEastAsia" w:cstheme="minorBidi"/>
+              <w:b w:val="0"/>
+              <w:bCs w:val="0"/>
+              <w:caps w:val="0"/>
+              <w:noProof/>
+              <w:sz w:val="22"/>
+              <w:szCs w:val="22"/>
+              <w:lang w:val="en-IE" w:eastAsia="en-IE"/>
+            </w:rPr>
+          </w:pPr>
+          <w:hyperlink w:anchor="_Toc90593582" w:history="1">
+            <w:r>
+              <w:rPr>
+                <w:rStyle w:val="Hyperlink"/>
+                <w:noProof/>
+              </w:rPr>
+              <w:t>Conclusion</w:t>
+            </w:r>
+            <w:r>
+              <w:rPr>
+                <w:noProof/>
+                <w:webHidden/>
+              </w:rPr>
+              <w:tab/>
+            </w:r>
+            <w:r>
+              <w:rPr>
+                <w:noProof/>
+                <w:webHidden/>
+              </w:rPr>
+              <w:fldChar w:fldCharType="begin"/>
+            </w:r>
+            <w:r>
+              <w:rPr>
+                <w:noProof/>
+                <w:webHidden/>
+              </w:rPr>
+              <w:instrText xml:space="preserve"> PAGEREF _Toc90593582 \h </w:instrText>
+            </w:r>
+            <w:r>
+              <w:rPr>
+                <w:noProof/>
+                <w:webHidden/>
+              </w:rPr>
+            </w:r>
+            <w:r>
+              <w:rPr>
+                <w:noProof/>
+                <w:webHidden/>
+              </w:rPr>
+              <w:fldChar w:fldCharType="separate"/>
+            </w:r>
+            <w:r>
+              <w:rPr>
+                <w:noProof/>
+                <w:webHidden/>
+              </w:rPr>
+              <w:t>10</w:t>
+            </w:r>
+            <w:r>
+              <w:rPr>
+                <w:noProof/>
+                <w:webHidden/>
+              </w:rPr>
+              <w:fldChar w:fldCharType="end"/>
+            </w:r>
+          </w:hyperlink>
+        </w:p>
+        <w:p>
+          <w:pPr>
+            <w:rPr>
+              <w:b/>
+              <w:bCs/>
+              <w:noProof/>
+            </w:rPr>
+          </w:pPr>
+          <w:r>
+            <w:rPr>
+              <w:b/>
+              <w:bCs/>
+              <w:noProof/>
+            </w:rPr>
+            <w:fldChar w:fldCharType="end"/>
+          </w:r>
+        </w:p>
+      </w:sdtContent>
+    </w:sdt>
     <w:p>
       <w:pPr>
         <w:pStyle w:val="Heading1"/>
       </w:pPr>
-      <w:bookmarkStart w:id="0" w:name="_Toc90416856"/>
-      <w:bookmarkStart w:id="1" w:name="_Toc90416999"/>
-      <w:r>
+    </w:p>
+    <w:p>
+      <w:pPr>
+        <w:rPr>
+          <w:rFonts w:asciiTheme="majorHAnsi" w:eastAsiaTheme="majorEastAsia" w:hAnsiTheme="majorHAnsi" w:cstheme="majorBidi"/>
+          <w:color w:val="2F5496" w:themeColor="accent1" w:themeShade="BF"/>
+          <w:sz w:val="32"/>
+          <w:szCs w:val="32"/>
+        </w:rPr>
+      </w:pPr>
+      <w:r>
+        <w:br w:type="page"/>
+      </w:r>
+    </w:p>
+    <w:p>
+      <w:pPr>
+        <w:pStyle w:val="Heading1"/>
+      </w:pPr>
+      <w:bookmarkStart w:id="1" w:name="_Toc90593573"/>
+      <w:r>
+        <w:lastRenderedPageBreak/>
         <w:t>Introduction</w:t>
       </w:r>
       <w:bookmarkEnd w:id="0"/>
@@ -152,6 +1897,13 @@
           <w:sz w:val="24"/>
           <w:szCs w:val="24"/>
         </w:rPr>
+        <w:t xml:space="preserve">a </w:t>
+      </w:r>
+      <w:r>
+        <w:rPr>
+          <w:sz w:val="24"/>
+          <w:szCs w:val="24"/>
+        </w:rPr>
         <w:t>weather station</w:t>
       </w:r>
       <w:r>
@@ -159,57 +1911,64 @@
           <w:sz w:val="24"/>
           <w:szCs w:val="24"/>
         </w:rPr>
-        <w:t xml:space="preserve"> using Python Language and then </w:t>
-      </w:r>
-      <w:r>
-        <w:rPr>
-          <w:sz w:val="24"/>
-          <w:szCs w:val="24"/>
-        </w:rPr>
-        <w:t>running i</w:t>
-      </w:r>
-      <w:r>
-        <w:rPr>
-          <w:sz w:val="24"/>
-          <w:szCs w:val="24"/>
-        </w:rPr>
-        <w:t xml:space="preserve">t </w:t>
-      </w:r>
-      <w:r>
-        <w:rPr>
-          <w:sz w:val="24"/>
-          <w:szCs w:val="24"/>
-        </w:rPr>
-        <w:t>on</w:t>
-      </w:r>
-      <w:r>
-        <w:rPr>
-          <w:sz w:val="24"/>
-          <w:szCs w:val="24"/>
-        </w:rPr>
-        <w:t xml:space="preserve"> </w:t>
-      </w:r>
-      <w:r>
-        <w:rPr>
-          <w:sz w:val="24"/>
-          <w:szCs w:val="24"/>
-        </w:rPr>
-        <w:t>HTML by using Flask</w:t>
-      </w:r>
-      <w:r>
-        <w:rPr>
-          <w:sz w:val="24"/>
-          <w:szCs w:val="24"/>
-        </w:rPr>
-        <w:t xml:space="preserve">. </w:t>
+        <w:t xml:space="preserve"> using</w:t>
+      </w:r>
+      <w:r>
+        <w:rPr>
+          <w:sz w:val="24"/>
+          <w:szCs w:val="24"/>
+        </w:rPr>
+        <w:t xml:space="preserve"> Raspberry Pi and SenseHat. To achieve this, we will use </w:t>
+      </w:r>
+      <w:r>
+        <w:rPr>
+          <w:sz w:val="24"/>
+          <w:szCs w:val="24"/>
+        </w:rPr>
+        <w:t xml:space="preserve">Python </w:t>
+      </w:r>
+      <w:r>
+        <w:rPr>
+          <w:sz w:val="24"/>
+          <w:szCs w:val="24"/>
+        </w:rPr>
+        <w:t xml:space="preserve">Scripting </w:t>
+      </w:r>
+      <w:r>
+        <w:rPr>
+          <w:sz w:val="24"/>
+          <w:szCs w:val="24"/>
+        </w:rPr>
+        <w:t xml:space="preserve">Language and </w:t>
+      </w:r>
+      <w:r>
+        <w:rPr>
+          <w:sz w:val="24"/>
+          <w:szCs w:val="24"/>
+        </w:rPr>
+        <w:t xml:space="preserve">Flask web micro-framework to expose the web app and make it </w:t>
+      </w:r>
+      <w:r>
+        <w:rPr>
+          <w:sz w:val="24"/>
+          <w:szCs w:val="24"/>
+        </w:rPr>
+        <w:t>accessible</w:t>
+      </w:r>
+      <w:r>
+        <w:rPr>
+          <w:sz w:val="24"/>
+          <w:szCs w:val="24"/>
+        </w:rPr>
+        <w:t xml:space="preserve"> through the browser.</w:t>
       </w:r>
     </w:p>
     <w:p>
       <w:pPr>
         <w:pStyle w:val="Heading1"/>
       </w:pPr>
-      <w:bookmarkStart w:id="2" w:name="_Toc90416857"/>
-      <w:bookmarkStart w:id="3" w:name="_Toc90417000"/>
+      <w:bookmarkStart w:id="2" w:name="_Toc90417000"/>
+      <w:bookmarkStart w:id="3" w:name="_Toc90593574"/>
       <w:r>
         <w:t>Specs</w:t>
       </w:r>
@@ -224,19 +1983,85 @@
         </w:rPr>
       </w:pPr>
       <w:r>
-        <w:rPr>
-          <w:sz w:val="24"/>
-          <w:szCs w:val="24"/>
-        </w:rPr>
         <w:tab/>
       </w:r>
+      <w:r>
+        <w:rPr>
+          <w:sz w:val="24"/>
+          <w:szCs w:val="24"/>
+        </w:rPr>
+        <w:t>The user will be able to access a web app that will display various data from sensors available in SenseHat</w:t>
+      </w:r>
+      <w:r>
+        <w:rPr>
+          <w:sz w:val="24"/>
+          <w:szCs w:val="24"/>
+        </w:rPr>
+        <w:t>.</w:t>
+      </w:r>
+      <w:r>
+        <w:rPr>
+          <w:sz w:val="24"/>
+          <w:szCs w:val="24"/>
+        </w:rPr>
+        <w:t xml:space="preserve"> The data will be available on demand upon accessing the webapp. The output from sensors that will be available to the user is: temperature in </w:t>
+      </w:r>
+      <w:r>
+        <w:rPr>
+          <w:sz w:val="24"/>
+          <w:szCs w:val="24"/>
+        </w:rPr>
+        <w:t>Celsius</w:t>
+      </w:r>
+      <w:r>
+        <w:rPr>
+          <w:sz w:val="24"/>
+          <w:szCs w:val="24"/>
+        </w:rPr>
+        <w:t xml:space="preserve"> and </w:t>
+      </w:r>
+      <w:r>
+        <w:rPr>
+          <w:sz w:val="24"/>
+          <w:szCs w:val="24"/>
+        </w:rPr>
+        <w:t>Fahrenheit</w:t>
+      </w:r>
+      <w:r>
+        <w:rPr>
+          <w:sz w:val="24"/>
+          <w:szCs w:val="24"/>
+        </w:rPr>
+        <w:t xml:space="preserve">, </w:t>
+      </w:r>
+      <w:r>
+        <w:rPr>
+          <w:sz w:val="24"/>
+          <w:szCs w:val="24"/>
+        </w:rPr>
+        <w:t>pressure,</w:t>
+      </w:r>
+      <w:r>
+        <w:rPr>
+          <w:sz w:val="24"/>
+          <w:szCs w:val="24"/>
+        </w:rPr>
+        <w:t xml:space="preserve"> and humidity. </w:t>
+      </w:r>
+      <w:r>
+        <w:rPr>
+          <w:sz w:val="24"/>
+          <w:szCs w:val="24"/>
+        </w:rPr>
+        <w:tab/>
+      </w:r>
     </w:p>
     <w:p>
       <w:pPr>
         <w:pStyle w:val="Heading1"/>
       </w:pPr>
-      <w:bookmarkStart w:id="4" w:name="_Toc90416858"/>
-      <w:bookmarkStart w:id="5" w:name="_Toc90417001"/>
+      <w:bookmarkStart w:id="4" w:name="_Toc90417001"/>
+      <w:bookmarkStart w:id="5" w:name="_Toc90593575"/>
       <w:r>
         <w:t>Design</w:t>
       </w:r>
@@ -250,8 +2075,8 @@
       <w:pPr>
         <w:pStyle w:val="Heading2"/>
       </w:pPr>
-      <w:bookmarkStart w:id="6" w:name="_Toc90416859"/>
-      <w:bookmarkStart w:id="7" w:name="_Toc90417002"/>
+      <w:bookmarkStart w:id="6" w:name="_Toc90417002"/>
+      <w:bookmarkStart w:id="7" w:name="_Toc90593576"/>
       <w:r>
         <w:t>Hardware</w:t>
       </w:r>
@@ -329,7 +2154,28 @@
           <w:sz w:val="24"/>
           <w:szCs w:val="24"/>
         </w:rPr>
-        <w:t>…</w:t>
+        <w:t xml:space="preserve">Flask is one of the micro frameworks available in Python. It is used to create web applications. It is called micro-framework because it is a </w:t>
+      </w:r>
+      <w:r>
+        <w:rPr>
+          <w:sz w:val="24"/>
+          <w:szCs w:val="24"/>
+        </w:rPr>
+        <w:t>lightweight</w:t>
+      </w:r>
+      <w:r>
+        <w:rPr>
+          <w:sz w:val="24"/>
+          <w:szCs w:val="24"/>
+        </w:rPr>
+        <w:t xml:space="preserve"> framework that provides developer with a webserver. </w:t>
+      </w:r>
+      <w:r>
+        <w:rPr>
+          <w:sz w:val="24"/>
+          <w:szCs w:val="24"/>
+        </w:rPr>
+        <w:t>What’s more, developer does not need to worry about application layers, protocols, or thread management. It saves enormous amount of money, as well as it reduces maintenance time.</w:t>
       </w:r>
     </w:p>
     <w:p>
@@ -457,11 +2303,8 @@
     </w:p>
     <w:p>
       <w:pPr>
+        <w:keepNext/>
         <w:jc w:val="center"/>
-        <w:rPr>
-          <w:sz w:val="24"/>
-          <w:szCs w:val="24"/>
-        </w:rPr>
       </w:pPr>
       <w:r>
         <w:rPr>
@@ -488,7 +2331,7 @@
                     </pic:cNvPicPr>
                   </pic:nvPicPr>
                   <pic:blipFill rotWithShape="1">
-                    <a:blip r:embed="rId9">
+                    <a:blip r:embed="rId11">
                       <a:extLst>
                         <a:ext uri="{28A0092B-C50C-407E-A947-70E740481C1C}">
                           <a14:useLocalDpi xmlns:a14="http://schemas.microsoft.com/office/drawing/2010/main" val="0"/>
@@ -525,6 +2368,40 @@
     </w:p>
     <w:p>
       <w:pPr>
+        <w:pStyle w:val="Caption"/>
+        <w:jc w:val="center"/>
+        <w:rPr>
+          <w:sz w:val="24"/>
+          <w:szCs w:val="24"/>
+        </w:rPr>
+      </w:pPr>
+      <w:r>
+        <w:t xml:space="preserve">Figure </w:t>
+      </w:r>
+      <w:r>
+        <w:fldChar w:fldCharType="begin"/>
+      </w:r>
+      <w:r>
+        <w:instrText xml:space="preserve"> SEQ Figure \* ARABIC </w:instrText>
+      </w:r>
+      <w:r>
+        <w:fldChar w:fldCharType="separate"/>
+      </w:r>
+      <w:r>
+        <w:rPr>
+          <w:noProof/>
+        </w:rPr>
+        <w:t>1</w:t>
+      </w:r>
+      <w:r>
+        <w:fldChar w:fldCharType="end"/>
+      </w:r>
+      <w:r>
+        <w:t xml:space="preserve"> Flowchart</w:t>
+      </w:r>
+    </w:p>
+    <w:p>
+      <w:pPr>
         <w:rPr>
           <w:rFonts w:asciiTheme="majorHAnsi" w:eastAsiaTheme="majorEastAsia" w:hAnsiTheme="majorHAnsi" w:cstheme="majorBidi"/>
           <w:color w:val="2F5496" w:themeColor="accent1" w:themeShade="BF"/>
@@ -540,8 +2417,8 @@
       <w:pPr>
         <w:pStyle w:val="Heading2"/>
       </w:pPr>
-      <w:bookmarkStart w:id="8" w:name="_Toc90416860"/>
-      <w:bookmarkStart w:id="9" w:name="_Toc90417003"/>
+      <w:bookmarkStart w:id="8" w:name="_Toc90417003"/>
+      <w:bookmarkStart w:id="9" w:name="_Toc90593577"/>
       <w:r>
         <w:lastRenderedPageBreak/>
         <w:t>Software</w:t>
@@ -612,21 +2489,20 @@
         </w:rPr>
         <w:t xml:space="preserve"> </w:t>
       </w:r>
-    </w:p>
-    <w:p>
-      <w:pPr>
-        <w:rPr>
-          <w:sz w:val="24"/>
-          <w:szCs w:val="24"/>
-        </w:rPr>
-      </w:pPr>
+      <w:r>
+        <w:rPr>
+          <w:sz w:val="24"/>
+          <w:szCs w:val="24"/>
+        </w:rPr>
+        <w:t>To be able to read sensors from Raspberry Pi SenseHat, I have used library called sense_hat, as well as imported Flask onto my Python code.</w:t>
+      </w:r>
     </w:p>
     <w:p>
       <w:pPr>
         <w:pStyle w:val="Heading1"/>
       </w:pPr>
-      <w:bookmarkStart w:id="10" w:name="_Toc90416861"/>
-      <w:bookmarkStart w:id="11" w:name="_Toc90417004"/>
+      <w:bookmarkStart w:id="10" w:name="_Toc90417004"/>
+      <w:bookmarkStart w:id="11" w:name="_Toc90593578"/>
       <w:r>
         <w:t>Build</w:t>
       </w:r>
@@ -637,8 +2513,8 @@
       <w:pPr>
         <w:pStyle w:val="Heading2"/>
       </w:pPr>
-      <w:bookmarkStart w:id="12" w:name="_Toc90416862"/>
-      <w:bookmarkStart w:id="13" w:name="_Toc90417005"/>
+      <w:bookmarkStart w:id="12" w:name="_Toc90417005"/>
+      <w:bookmarkStart w:id="13" w:name="_Toc90593579"/>
       <w:r>
         <w:t>Hardware/Software</w:t>
       </w:r>
@@ -742,7 +2618,7 @@
                     <pic:cNvPicPr/>
                   </pic:nvPicPr>
                   <pic:blipFill>
-                    <a:blip r:embed="rId10"/>
+                    <a:blip r:embed="rId12"/>
                     <a:stretch>
                       <a:fillRect/>
                     </a:stretch>
@@ -824,17 +2700,36 @@
           <w:sz w:val="24"/>
           <w:szCs w:val="24"/>
         </w:rPr>
-        <w:t xml:space="preserve">then we assign them to variables called “celsius”, “fahrenheit”, “humidity”, “pressure”. </w:t>
-      </w:r>
-    </w:p>
-    <w:p>
-      <w:pPr>
-        <w:jc w:val="center"/>
-        <w:rPr>
-          <w:sz w:val="24"/>
-          <w:szCs w:val="24"/>
-        </w:rPr>
-      </w:pPr>
+        <w:t>then we assign them to variables called “</w:t>
+      </w:r>
+      <w:r>
+        <w:rPr>
+          <w:sz w:val="24"/>
+          <w:szCs w:val="24"/>
+        </w:rPr>
+        <w:t>Celsius</w:t>
+      </w:r>
+      <w:r>
+        <w:rPr>
+          <w:sz w:val="24"/>
+          <w:szCs w:val="24"/>
+        </w:rPr>
+        <w:t>”, “</w:t>
+      </w:r>
+      <w:r>
+        <w:rPr>
+          <w:sz w:val="24"/>
+          <w:szCs w:val="24"/>
+        </w:rPr>
+        <w:t>Fahrenheit</w:t>
+      </w:r>
+      <w:r>
+        <w:rPr>
+          <w:sz w:val="24"/>
+          <w:szCs w:val="24"/>
+        </w:rPr>
+        <w:t xml:space="preserve">”, “humidity”, “pressure”. </w:t>
+      </w:r>
       <w:r>
         <w:rPr>
           <w:noProof/>
@@ -857,7 +2752,7 @@
                     <pic:cNvPicPr/>
                   </pic:nvPicPr>
                   <pic:blipFill>
-                    <a:blip r:embed="rId11"/>
+                    <a:blip r:embed="rId13"/>
                     <a:stretch>
                       <a:fillRect/>
                     </a:stretch>
@@ -1053,7 +2948,7 @@
                     <pic:cNvPicPr/>
                   </pic:nvPicPr>
                   <pic:blipFill>
-                    <a:blip r:embed="rId12"/>
+                    <a:blip r:embed="rId14"/>
                     <a:stretch>
                       <a:fillRect/>
                     </a:stretch>
@@ -1096,7 +2991,7 @@
           <w:sz w:val="24"/>
           <w:szCs w:val="24"/>
         </w:rPr>
-        <w:t xml:space="preserve">Lastly, to expose our application to all devices on the network, we must add the following code. Here  the ‘host=0.0.0.0’ means the web app will be accessible to any device on the network. We also enable the debug mode. Flask Debug mode allows developers to locate any possible error and as well the location of the error, by logging a traceback of </w:t>
+        <w:t xml:space="preserve">Lastly, to expose our application to all devices on the network, we must add the following code. Here the ‘host=0.0.0.0’ means the web app will be accessible to any device on the network. We also enable the debug mode. Flask Debug mode allows developers to locate any possible error and as well the location of the error, by logging a traceback of </w:t>
       </w:r>
       <w:r>
         <w:rPr>
@@ -1142,7 +3037,7 @@
                     <pic:cNvPicPr/>
                   </pic:nvPicPr>
                   <pic:blipFill>
-                    <a:blip r:embed="rId13"/>
+                    <a:blip r:embed="rId15"/>
                     <a:stretch>
                       <a:fillRect/>
                     </a:stretch>
@@ -1207,7 +3102,7 @@
                     <pic:cNvPicPr/>
                   </pic:nvPicPr>
                   <pic:blipFill>
-                    <a:blip r:embed="rId14"/>
+                    <a:blip r:embed="rId16"/>
                     <a:stretch>
                       <a:fillRect/>
                     </a:stretch>
@@ -1242,7 +3137,7 @@
         </w:rPr>
         <w:t xml:space="preserve">We can see our Flask application is up and running on </w:t>
       </w:r>
-      <w:hyperlink r:id="rId15" w:history="1">
+      <w:hyperlink r:id="rId17" w:history="1">
         <w:r>
           <w:rPr>
             <w:rStyle w:val="Hyperlink"/>
@@ -1257,7 +3152,21 @@
           <w:sz w:val="24"/>
           <w:szCs w:val="24"/>
         </w:rPr>
-        <w:t>. Additionaly, we can see the details about the debugger which we set to be enabled. Details like debugger PIN are crucial if we ever want to execute arbitrary Python code from the browser for debugging purposes.</w:t>
+        <w:t xml:space="preserve">. </w:t>
+      </w:r>
+      <w:r>
+        <w:rPr>
+          <w:sz w:val="24"/>
+          <w:szCs w:val="24"/>
+        </w:rPr>
+        <w:t>Additionally</w:t>
+      </w:r>
+      <w:r>
+        <w:rPr>
+          <w:sz w:val="24"/>
+          <w:szCs w:val="24"/>
+        </w:rPr>
+        <w:t>, we can see the details about the debugger which we set to be enabled. Details like debugger PIN are crucial if we ever want to execute arbitrary Python code from the browser for debugging purposes.</w:t>
       </w:r>
     </w:p>
     <w:p>
@@ -1280,8 +3189,8 @@
       <w:pPr>
         <w:pStyle w:val="Heading1"/>
       </w:pPr>
-      <w:bookmarkStart w:id="14" w:name="_Toc90416863"/>
-      <w:bookmarkStart w:id="15" w:name="_Toc90417006"/>
+      <w:bookmarkStart w:id="14" w:name="_Toc90417006"/>
+      <w:bookmarkStart w:id="15" w:name="_Toc90593580"/>
       <w:r>
         <w:lastRenderedPageBreak/>
         <w:t>Test</w:t>
@@ -1371,7 +3280,7 @@
                     </pic:cNvPicPr>
                   </pic:nvPicPr>
                   <pic:blipFill>
-                    <a:blip r:embed="rId16" cstate="print">
+                    <a:blip r:embed="rId18" cstate="print">
                       <a:extLst>
                         <a:ext uri="{28A0092B-C50C-407E-A947-70E740481C1C}">
                           <a14:useLocalDpi xmlns:a14="http://schemas.microsoft.com/office/drawing/2010/main" val="0"/>
@@ -1427,6 +3336,7 @@
       </w:pPr>
       <w:bookmarkStart w:id="16" w:name="_Toc90416864"/>
       <w:bookmarkStart w:id="17" w:name="_Toc90417007"/>
+      <w:bookmarkStart w:id="18" w:name="_Toc90593581"/>
       <w:r>
         <w:rPr>
           <w:noProof/>
@@ -1459,7 +3369,7 @@
                     </pic:cNvPicPr>
                   </pic:nvPicPr>
                   <pic:blipFill>
-                    <a:blip r:embed="rId17" cstate="print">
+                    <a:blip r:embed="rId19" cstate="print">
                       <a:extLst>
                         <a:ext uri="{28A0092B-C50C-407E-A947-70E740481C1C}">
                           <a14:useLocalDpi xmlns:a14="http://schemas.microsoft.com/office/drawing/2010/main" val="0"/>
@@ -1498,6 +3408,7 @@
       </w:r>
       <w:bookmarkEnd w:id="16"/>
       <w:bookmarkEnd w:id="17"/>
+      <w:bookmarkEnd w:id="18"/>
       <w:r>
         <w:rPr>
           <w:sz w:val="24"/>
@@ -1526,7 +3437,21 @@
           <w:sz w:val="24"/>
           <w:szCs w:val="24"/>
         </w:rPr>
-        <w:t>hence why there are two different IP’s that are getting the returned template. As we continiued with our weather project</w:t>
+        <w:t xml:space="preserve">hence why there are two different IP’s that are getting the returned template. As we </w:t>
+      </w:r>
+      <w:r>
+        <w:rPr>
+          <w:sz w:val="24"/>
+          <w:szCs w:val="24"/>
+        </w:rPr>
+        <w:t>continued</w:t>
+      </w:r>
+      <w:r>
+        <w:rPr>
+          <w:sz w:val="24"/>
+          <w:szCs w:val="24"/>
+        </w:rPr>
+        <w:t xml:space="preserve"> with our weather project</w:t>
       </w:r>
       <w:r>
         <w:rPr>
@@ -1580,7 +3505,7 @@
                     <pic:cNvPicPr/>
                   </pic:nvPicPr>
                   <pic:blipFill>
-                    <a:blip r:embed="rId18"/>
+                    <a:blip r:embed="rId20"/>
                     <a:stretch>
                       <a:fillRect/>
                     </a:stretch>
@@ -1653,7 +3578,7 @@
                     <pic:cNvPicPr/>
                   </pic:nvPicPr>
                   <pic:blipFill>
-                    <a:blip r:embed="rId19"/>
+                    <a:blip r:embed="rId21"/>
                     <a:stretch>
                       <a:fillRect/>
                     </a:stretch>
@@ -1695,7 +3620,7 @@
                     <pic:cNvPicPr/>
                   </pic:nvPicPr>
                   <pic:blipFill>
-                    <a:blip r:embed="rId20"/>
+                    <a:blip r:embed="rId22"/>
                     <a:stretch>
                       <a:fillRect/>
                     </a:stretch>
@@ -1734,14 +3659,14 @@
       <w:pPr>
         <w:pStyle w:val="Heading1"/>
       </w:pPr>
-      <w:bookmarkStart w:id="18" w:name="_Toc90416865"/>
       <w:bookmarkStart w:id="19" w:name="_Toc90417008"/>
+      <w:bookmarkStart w:id="20" w:name="_Toc90593582"/>
       <w:r>
         <w:lastRenderedPageBreak/>
         <w:t>Conclusion</w:t>
       </w:r>
-      <w:bookmarkEnd w:id="18"/>
       <w:bookmarkEnd w:id="19"/>
+      <w:bookmarkEnd w:id="20"/>
     </w:p>
     <w:p>
       <w:pPr>
@@ -1779,7 +3704,21 @@
           <w:sz w:val="24"/>
           <w:szCs w:val="24"/>
         </w:rPr>
-        <w:t>past. It took me some time to understand how excatly it works</w:t>
+        <w:t xml:space="preserve">past. It took me some time to understand how </w:t>
+      </w:r>
+      <w:r>
+        <w:rPr>
+          <w:sz w:val="24"/>
+          <w:szCs w:val="24"/>
+        </w:rPr>
+        <w:t>exactly</w:t>
+      </w:r>
+      <w:r>
+        <w:rPr>
+          <w:sz w:val="24"/>
+          <w:szCs w:val="24"/>
+        </w:rPr>
+        <w:t xml:space="preserve"> it works</w:t>
       </w:r>
       <w:r>
         <w:rPr>
@@ -1800,7 +3739,21 @@
           <w:sz w:val="24"/>
           <w:szCs w:val="24"/>
         </w:rPr>
-        <w:t xml:space="preserve"> a lot from it, and it is something I would love to do more in future. The only downsight was the lack of actual Raspberry Pi device, as it would be even more fun to play with. We could create additional decisions in our code, for example, to light up LED display in specific colour once the temperature reaches certain value. </w:t>
+        <w:t xml:space="preserve"> a lot from it, and it is something I would love to do more in future. The only </w:t>
+      </w:r>
+      <w:r>
+        <w:rPr>
+          <w:sz w:val="24"/>
+          <w:szCs w:val="24"/>
+        </w:rPr>
+        <w:t>downside</w:t>
+      </w:r>
+      <w:r>
+        <w:rPr>
+          <w:sz w:val="24"/>
+          <w:szCs w:val="24"/>
+        </w:rPr>
+        <w:t xml:space="preserve"> was the lack of actual Raspberry Pi device, as it would be even more fun to play with. We could create additional decisions in our code, for example, to light up LED display in specific colour once the temperature reaches certain value. </w:t>
       </w:r>
       <w:r>
         <w:rPr>
@@ -1818,697 +3771,8 @@
         </w:rPr>
       </w:pPr>
     </w:p>
-    <w:p>
-      <w:pPr>
-        <w:rPr>
-          <w:sz w:val="24"/>
-          <w:szCs w:val="24"/>
-        </w:rPr>
-      </w:pPr>
-    </w:p>
-    <w:sdt>
-      <w:sdtPr>
-        <w:rPr>
-          <w:rFonts w:asciiTheme="minorHAnsi" w:eastAsiaTheme="minorHAnsi" w:hAnsiTheme="minorHAnsi" w:cstheme="minorBidi"/>
-          <w:color w:val="auto"/>
-          <w:sz w:val="22"/>
-          <w:szCs w:val="22"/>
-          <w:lang w:val="en-GB"/>
-        </w:rPr>
-        <w:id w:val="705600612"/>
-        <w:docPartObj>
-          <w:docPartGallery w:val="Table of Contents"/>
-          <w:docPartUnique/>
-        </w:docPartObj>
-      </w:sdtPr>
-      <w:sdtEndPr>
-        <w:rPr>
-          <w:b/>
-          <w:bCs/>
-          <w:noProof/>
-        </w:rPr>
-      </w:sdtEndPr>
-      <w:sdtContent>
-        <w:p>
-          <w:pPr>
-            <w:pStyle w:val="TOCHeading"/>
-          </w:pPr>
-          <w:r>
-            <w:t>Contents</w:t>
-          </w:r>
-        </w:p>
-        <w:p>
-          <w:pPr>
-            <w:pStyle w:val="TOC1"/>
-            <w:tabs>
-              <w:tab w:val="right" w:leader="dot" w:pos="9016"/>
-            </w:tabs>
-            <w:rPr>
-              <w:rFonts w:eastAsiaTheme="minorEastAsia"/>
-              <w:noProof/>
-              <w:lang w:val="en-IE" w:eastAsia="en-IE"/>
-            </w:rPr>
-          </w:pPr>
-          <w:r>
-            <w:fldChar w:fldCharType="begin"/>
-          </w:r>
-          <w:r>
-            <w:instrText xml:space="preserve"> TOC \o "1-3" \h \z \u </w:instrText>
-          </w:r>
-          <w:r>
-            <w:fldChar w:fldCharType="separate"/>
-          </w:r>
-          <w:hyperlink w:anchor="_Toc90416856" w:history="1">
-            <w:r>
-              <w:rPr>
-                <w:rStyle w:val="Hyperlink"/>
-                <w:noProof/>
-              </w:rPr>
-              <w:t>Introduction</w:t>
-            </w:r>
-            <w:r>
-              <w:rPr>
-                <w:noProof/>
-                <w:webHidden/>
-              </w:rPr>
-              <w:tab/>
-            </w:r>
-            <w:r>
-              <w:rPr>
-                <w:noProof/>
-                <w:webHidden/>
-              </w:rPr>
-              <w:fldChar w:fldCharType="begin"/>
-            </w:r>
-            <w:r>
-              <w:rPr>
-                <w:noProof/>
-                <w:webHidden/>
-              </w:rPr>
-              <w:instrText xml:space="preserve"> PAGEREF _Toc90416856 \h </w:instrText>
-            </w:r>
-            <w:r>
-              <w:rPr>
-                <w:noProof/>
-                <w:webHidden/>
-              </w:rPr>
-            </w:r>
-            <w:r>
-              <w:rPr>
-                <w:noProof/>
-                <w:webHidden/>
-              </w:rPr>
-              <w:fldChar w:fldCharType="separate"/>
-            </w:r>
-            <w:r>
-              <w:rPr>
-                <w:noProof/>
-                <w:webHidden/>
-              </w:rPr>
-              <w:t>1</w:t>
-            </w:r>
-            <w:r>
-              <w:rPr>
-                <w:noProof/>
-                <w:webHidden/>
-              </w:rPr>
-              <w:fldChar w:fldCharType="end"/>
-            </w:r>
-          </w:hyperlink>
-        </w:p>
-        <w:p>
-          <w:pPr>
-            <w:pStyle w:val="TOC1"/>
-            <w:tabs>
-              <w:tab w:val="right" w:leader="dot" w:pos="9016"/>
-            </w:tabs>
-            <w:rPr>
-              <w:rFonts w:eastAsiaTheme="minorEastAsia"/>
-              <w:noProof/>
-              <w:lang w:val="en-IE" w:eastAsia="en-IE"/>
-            </w:rPr>
-          </w:pPr>
-          <w:hyperlink w:anchor="_Toc90416857" w:history="1">
-            <w:r>
-              <w:rPr>
-                <w:rStyle w:val="Hyperlink"/>
-                <w:noProof/>
-              </w:rPr>
-              <w:t>Specs</w:t>
-            </w:r>
-            <w:r>
-              <w:rPr>
-                <w:noProof/>
-                <w:webHidden/>
-              </w:rPr>
-              <w:tab/>
-            </w:r>
-            <w:r>
-              <w:rPr>
-                <w:noProof/>
-                <w:webHidden/>
-              </w:rPr>
-              <w:fldChar w:fldCharType="begin"/>
-            </w:r>
-            <w:r>
-              <w:rPr>
-                <w:noProof/>
-                <w:webHidden/>
-              </w:rPr>
-              <w:instrText xml:space="preserve"> PAGEREF _Toc90416857 \h </w:instrText>
-            </w:r>
-            <w:r>
-              <w:rPr>
-                <w:noProof/>
-                <w:webHidden/>
-              </w:rPr>
-            </w:r>
-            <w:r>
-              <w:rPr>
-                <w:noProof/>
-                <w:webHidden/>
-              </w:rPr>
-              <w:fldChar w:fldCharType="separate"/>
-            </w:r>
-            <w:r>
-              <w:rPr>
-                <w:noProof/>
-                <w:webHidden/>
-              </w:rPr>
-              <w:t>1</w:t>
-            </w:r>
-            <w:r>
-              <w:rPr>
-                <w:noProof/>
-                <w:webHidden/>
-              </w:rPr>
-              <w:fldChar w:fldCharType="end"/>
-            </w:r>
-          </w:hyperlink>
-        </w:p>
-        <w:p>
-          <w:pPr>
-            <w:pStyle w:val="TOC1"/>
-            <w:tabs>
-              <w:tab w:val="right" w:leader="dot" w:pos="9016"/>
-            </w:tabs>
-            <w:rPr>
-              <w:rFonts w:eastAsiaTheme="minorEastAsia"/>
-              <w:noProof/>
-              <w:lang w:val="en-IE" w:eastAsia="en-IE"/>
-            </w:rPr>
-          </w:pPr>
-          <w:hyperlink w:anchor="_Toc90416858" w:history="1">
-            <w:r>
-              <w:rPr>
-                <w:rStyle w:val="Hyperlink"/>
-                <w:noProof/>
-              </w:rPr>
-              <w:t>Design</w:t>
-            </w:r>
-            <w:r>
-              <w:rPr>
-                <w:noProof/>
-                <w:webHidden/>
-              </w:rPr>
-              <w:tab/>
-            </w:r>
-            <w:r>
-              <w:rPr>
-                <w:noProof/>
-                <w:webHidden/>
-              </w:rPr>
-              <w:fldChar w:fldCharType="begin"/>
-            </w:r>
-            <w:r>
-              <w:rPr>
-                <w:noProof/>
-                <w:webHidden/>
-              </w:rPr>
-              <w:instrText xml:space="preserve"> PAGEREF _Toc90416858 \h </w:instrText>
-            </w:r>
-            <w:r>
-              <w:rPr>
-                <w:noProof/>
-                <w:webHidden/>
-              </w:rPr>
-            </w:r>
-            <w:r>
-              <w:rPr>
-                <w:noProof/>
-                <w:webHidden/>
-              </w:rPr>
-              <w:fldChar w:fldCharType="separate"/>
-            </w:r>
-            <w:r>
-              <w:rPr>
-                <w:noProof/>
-                <w:webHidden/>
-              </w:rPr>
-              <w:t>1</w:t>
-            </w:r>
-            <w:r>
-              <w:rPr>
-                <w:noProof/>
-                <w:webHidden/>
-              </w:rPr>
-              <w:fldChar w:fldCharType="end"/>
-            </w:r>
-          </w:hyperlink>
-        </w:p>
-        <w:p>
-          <w:pPr>
-            <w:pStyle w:val="TOC2"/>
-            <w:tabs>
-              <w:tab w:val="right" w:leader="dot" w:pos="9016"/>
-            </w:tabs>
-            <w:rPr>
-              <w:rFonts w:eastAsiaTheme="minorEastAsia"/>
-              <w:noProof/>
-              <w:lang w:val="en-IE" w:eastAsia="en-IE"/>
-            </w:rPr>
-          </w:pPr>
-          <w:hyperlink w:anchor="_Toc90416859" w:history="1">
-            <w:r>
-              <w:rPr>
-                <w:rStyle w:val="Hyperlink"/>
-                <w:noProof/>
-              </w:rPr>
-              <w:t>Hardware</w:t>
-            </w:r>
-            <w:r>
-              <w:rPr>
-                <w:noProof/>
-                <w:webHidden/>
-              </w:rPr>
-              <w:tab/>
-            </w:r>
-            <w:r>
-              <w:rPr>
-                <w:noProof/>
-                <w:webHidden/>
-              </w:rPr>
-              <w:fldChar w:fldCharType="begin"/>
-            </w:r>
-            <w:r>
-              <w:rPr>
-                <w:noProof/>
-                <w:webHidden/>
-              </w:rPr>
-              <w:instrText xml:space="preserve"> PAGEREF _Toc90416859 \h </w:instrText>
-            </w:r>
-            <w:r>
-              <w:rPr>
-                <w:noProof/>
-                <w:webHidden/>
-              </w:rPr>
-            </w:r>
-            <w:r>
-              <w:rPr>
-                <w:noProof/>
-                <w:webHidden/>
-              </w:rPr>
-              <w:fldChar w:fldCharType="separate"/>
-            </w:r>
-            <w:r>
-              <w:rPr>
-                <w:noProof/>
-                <w:webHidden/>
-              </w:rPr>
-              <w:t>1</w:t>
-            </w:r>
-            <w:r>
-              <w:rPr>
-                <w:noProof/>
-                <w:webHidden/>
-              </w:rPr>
-              <w:fldChar w:fldCharType="end"/>
-            </w:r>
-          </w:hyperlink>
-        </w:p>
-        <w:p>
-          <w:pPr>
-            <w:pStyle w:val="TOC2"/>
-            <w:tabs>
-              <w:tab w:val="right" w:leader="dot" w:pos="9016"/>
-            </w:tabs>
-            <w:rPr>
-              <w:rFonts w:eastAsiaTheme="minorEastAsia"/>
-              <w:noProof/>
-              <w:lang w:val="en-IE" w:eastAsia="en-IE"/>
-            </w:rPr>
-          </w:pPr>
-          <w:hyperlink w:anchor="_Toc90416860" w:history="1">
-            <w:r>
-              <w:rPr>
-                <w:rStyle w:val="Hyperlink"/>
-                <w:noProof/>
-              </w:rPr>
-              <w:t>Software</w:t>
-            </w:r>
-            <w:r>
-              <w:rPr>
-                <w:noProof/>
-                <w:webHidden/>
-              </w:rPr>
-              <w:tab/>
-            </w:r>
-            <w:r>
-              <w:rPr>
-                <w:noProof/>
-                <w:webHidden/>
-              </w:rPr>
-              <w:fldChar w:fldCharType="begin"/>
-            </w:r>
-            <w:r>
-              <w:rPr>
-                <w:noProof/>
-                <w:webHidden/>
-              </w:rPr>
-              <w:instrText xml:space="preserve"> PAGEREF _Toc90416860 \h </w:instrText>
-            </w:r>
-            <w:r>
-              <w:rPr>
-                <w:noProof/>
-                <w:webHidden/>
-              </w:rPr>
-            </w:r>
-            <w:r>
-              <w:rPr>
-                <w:noProof/>
-                <w:webHidden/>
-              </w:rPr>
-              <w:fldChar w:fldCharType="separate"/>
-            </w:r>
-            <w:r>
-              <w:rPr>
-                <w:noProof/>
-                <w:webHidden/>
-              </w:rPr>
-              <w:t>3</w:t>
-            </w:r>
-            <w:r>
-              <w:rPr>
-                <w:noProof/>
-                <w:webHidden/>
-              </w:rPr>
-              <w:fldChar w:fldCharType="end"/>
-            </w:r>
-          </w:hyperlink>
-        </w:p>
-        <w:p>
-          <w:pPr>
-            <w:pStyle w:val="TOC1"/>
-            <w:tabs>
-              <w:tab w:val="right" w:leader="dot" w:pos="9016"/>
-            </w:tabs>
-            <w:rPr>
-              <w:rFonts w:eastAsiaTheme="minorEastAsia"/>
-              <w:noProof/>
-              <w:lang w:val="en-IE" w:eastAsia="en-IE"/>
-            </w:rPr>
-          </w:pPr>
-          <w:hyperlink w:anchor="_Toc90416861" w:history="1">
-            <w:r>
-              <w:rPr>
-                <w:rStyle w:val="Hyperlink"/>
-                <w:noProof/>
-              </w:rPr>
-              <w:t>Build</w:t>
-            </w:r>
-            <w:r>
-              <w:rPr>
-                <w:noProof/>
-                <w:webHidden/>
-              </w:rPr>
-              <w:tab/>
-            </w:r>
-            <w:r>
-              <w:rPr>
-                <w:noProof/>
-                <w:webHidden/>
-              </w:rPr>
-              <w:fldChar w:fldCharType="begin"/>
-            </w:r>
-            <w:r>
-              <w:rPr>
-                <w:noProof/>
-                <w:webHidden/>
-              </w:rPr>
-              <w:instrText xml:space="preserve"> PAGEREF _Toc90416861 \h </w:instrText>
-            </w:r>
-            <w:r>
-              <w:rPr>
-                <w:noProof/>
-                <w:webHidden/>
-              </w:rPr>
-            </w:r>
-            <w:r>
-              <w:rPr>
-                <w:noProof/>
-                <w:webHidden/>
-              </w:rPr>
-              <w:fldChar w:fldCharType="separate"/>
-            </w:r>
-            <w:r>
-              <w:rPr>
-                <w:noProof/>
-                <w:webHidden/>
-              </w:rPr>
-              <w:t>3</w:t>
-            </w:r>
-            <w:r>
-              <w:rPr>
-                <w:noProof/>
-                <w:webHidden/>
-              </w:rPr>
-              <w:fldChar w:fldCharType="end"/>
-            </w:r>
-          </w:hyperlink>
-        </w:p>
-        <w:p>
-          <w:pPr>
-            <w:pStyle w:val="TOC2"/>
-            <w:tabs>
-              <w:tab w:val="right" w:leader="dot" w:pos="9016"/>
-            </w:tabs>
-            <w:rPr>
-              <w:rFonts w:eastAsiaTheme="minorEastAsia"/>
-              <w:noProof/>
-              <w:lang w:val="en-IE" w:eastAsia="en-IE"/>
-            </w:rPr>
-          </w:pPr>
-          <w:hyperlink w:anchor="_Toc90416862" w:history="1">
-            <w:r>
-              <w:rPr>
-                <w:rStyle w:val="Hyperlink"/>
-                <w:noProof/>
-              </w:rPr>
-              <w:t>Hardware/Software</w:t>
-            </w:r>
-            <w:r>
-              <w:rPr>
-                <w:noProof/>
-                <w:webHidden/>
-              </w:rPr>
-              <w:tab/>
-            </w:r>
-            <w:r>
-              <w:rPr>
-                <w:noProof/>
-                <w:webHidden/>
-              </w:rPr>
-              <w:fldChar w:fldCharType="begin"/>
-            </w:r>
-            <w:r>
-              <w:rPr>
-                <w:noProof/>
-                <w:webHidden/>
-              </w:rPr>
-              <w:instrText xml:space="preserve"> PAGEREF _Toc90416862 \h </w:instrText>
-            </w:r>
-            <w:r>
-              <w:rPr>
-                <w:noProof/>
-                <w:webHidden/>
-              </w:rPr>
-            </w:r>
-            <w:r>
-              <w:rPr>
-                <w:noProof/>
-                <w:webHidden/>
-              </w:rPr>
-              <w:fldChar w:fldCharType="separate"/>
-            </w:r>
-            <w:r>
-              <w:rPr>
-                <w:noProof/>
-                <w:webHidden/>
-              </w:rPr>
-              <w:t>3</w:t>
-            </w:r>
-            <w:r>
-              <w:rPr>
-                <w:noProof/>
-                <w:webHidden/>
-              </w:rPr>
-              <w:fldChar w:fldCharType="end"/>
-            </w:r>
-          </w:hyperlink>
-        </w:p>
-        <w:p>
-          <w:pPr>
-            <w:pStyle w:val="TOC1"/>
-            <w:tabs>
-              <w:tab w:val="right" w:leader="dot" w:pos="9016"/>
-            </w:tabs>
-            <w:rPr>
-              <w:rFonts w:eastAsiaTheme="minorEastAsia"/>
-              <w:noProof/>
-              <w:lang w:val="en-IE" w:eastAsia="en-IE"/>
-            </w:rPr>
-          </w:pPr>
-          <w:hyperlink w:anchor="_Toc90416863" w:history="1">
-            <w:r>
-              <w:rPr>
-                <w:rStyle w:val="Hyperlink"/>
-                <w:noProof/>
-              </w:rPr>
-              <w:t>Test</w:t>
-            </w:r>
-            <w:r>
-              <w:rPr>
-                <w:noProof/>
-                <w:webHidden/>
-              </w:rPr>
-              <w:tab/>
-            </w:r>
-            <w:r>
-              <w:rPr>
-                <w:noProof/>
-                <w:webHidden/>
-              </w:rPr>
-              <w:fldChar w:fldCharType="begin"/>
-            </w:r>
-            <w:r>
-              <w:rPr>
-                <w:noProof/>
-                <w:webHidden/>
-              </w:rPr>
-              <w:instrText xml:space="preserve"> PAGEREF _Toc90416863 \h </w:instrText>
-            </w:r>
-            <w:r>
-              <w:rPr>
-                <w:noProof/>
-                <w:webHidden/>
-              </w:rPr>
-            </w:r>
-            <w:r>
-              <w:rPr>
-                <w:noProof/>
-                <w:webHidden/>
-              </w:rPr>
-              <w:fldChar w:fldCharType="separate"/>
-            </w:r>
-            <w:r>
-              <w:rPr>
-                <w:noProof/>
-                <w:webHidden/>
-              </w:rPr>
-              <w:t>5</w:t>
-            </w:r>
-            <w:r>
-              <w:rPr>
-                <w:noProof/>
-                <w:webHidden/>
-              </w:rPr>
-              <w:fldChar w:fldCharType="end"/>
-            </w:r>
-          </w:hyperlink>
-        </w:p>
-        <w:p>
-          <w:pPr>
-            <w:pStyle w:val="TOC1"/>
-            <w:tabs>
-              <w:tab w:val="right" w:leader="dot" w:pos="9016"/>
-            </w:tabs>
-            <w:rPr>
-              <w:rFonts w:eastAsiaTheme="minorEastAsia"/>
-              <w:noProof/>
-              <w:lang w:val="en-IE" w:eastAsia="en-IE"/>
-            </w:rPr>
-          </w:pPr>
-          <w:hyperlink w:anchor="_Toc90416865" w:history="1">
-            <w:r>
-              <w:rPr>
-                <w:rStyle w:val="Hyperlink"/>
-                <w:noProof/>
-              </w:rPr>
-              <w:t>Conclusion</w:t>
-            </w:r>
-            <w:r>
-              <w:rPr>
-                <w:noProof/>
-                <w:webHidden/>
-              </w:rPr>
-              <w:tab/>
-            </w:r>
-            <w:r>
-              <w:rPr>
-                <w:noProof/>
-                <w:webHidden/>
-              </w:rPr>
-              <w:fldChar w:fldCharType="begin"/>
-            </w:r>
-            <w:r>
-              <w:rPr>
-                <w:noProof/>
-                <w:webHidden/>
-              </w:rPr>
-              <w:instrText xml:space="preserve"> PAGEREF _Toc90416865 \h </w:instrText>
-            </w:r>
-            <w:r>
-              <w:rPr>
-                <w:noProof/>
-                <w:webHidden/>
-              </w:rPr>
-            </w:r>
-            <w:r>
-              <w:rPr>
-                <w:noProof/>
-                <w:webHidden/>
-              </w:rPr>
-              <w:fldChar w:fldCharType="separate"/>
-            </w:r>
-            <w:r>
-              <w:rPr>
-                <w:noProof/>
-                <w:webHidden/>
-              </w:rPr>
-              <w:t>8</w:t>
-            </w:r>
-            <w:r>
-              <w:rPr>
-                <w:noProof/>
-                <w:webHidden/>
-              </w:rPr>
-              <w:fldChar w:fldCharType="end"/>
-            </w:r>
-          </w:hyperlink>
-        </w:p>
-        <w:p>
-          <w:r>
-            <w:rPr>
-              <w:b/>
-              <w:bCs/>
-              <w:noProof/>
-            </w:rPr>
-            <w:fldChar w:fldCharType="end"/>
-          </w:r>
-        </w:p>
-      </w:sdtContent>
-    </w:sdt>
     <w:sectPr>
+      <w:footerReference w:type="default" r:id="rId23"/>
       <w:type w:val="continuous"/>
       <w:pgSz w:w="11906" w:h="16838"/>
       <w:pgMar w:top="1440" w:right="1440" w:bottom="1440" w:left="1440" w:header="708" w:footer="708" w:gutter="0"/>
@@ -2675,7 +3939,7 @@
             </mc:Choice>
             <mc:Fallback>
               <w:pict>
-                <v:rect w14:anchorId="2BEA1FF7" id="Rectangle 18" o:spid="_x0000_s1026" style="position:absolute;margin-left:0;margin-top:0;width:44.55pt;height:15.1pt;rotation:180;flip:x;z-index:251659264;visibility:visible;mso-wrap-style:square;mso-width-percent:0;mso-height-percent:0;mso-wrap-distance-left:9pt;mso-wrap-distance-top:0;mso-wrap-distance-right:9pt;mso-wrap-distance-bottom:0;mso-position-horizontal:center;mso-position-horizontal-relative:right-margin-area;mso-position-vertical:center;mso-position-vertical-relative:bottom-margin-area;mso-width-percent:0;mso-height-percent:0;mso-width-relative:page;mso-height-relative:bottom-margin-area;v-text-anchor:top" o:gfxdata="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" filled="f" fillcolor="#c0504d" stroked="f" strokecolor="#5c83b4" strokeweight="2.25pt">
+                <v:rect w14:anchorId="2BEA1FF7" id="Rectangle 18" o:spid="_x0000_s1029" style="position:absolute;margin-left:0;margin-top:0;width:44.55pt;height:15.1pt;rotation:180;flip:x;z-index:251659264;visibility:visible;mso-wrap-style:square;mso-width-percent:0;mso-height-percent:0;mso-wrap-distance-left:9pt;mso-wrap-distance-top:0;mso-wrap-distance-right:9pt;mso-wrap-distance-bottom:0;mso-position-horizontal:center;mso-position-horizontal-relative:right-margin-area;mso-position-vertical:center;mso-position-vertical-relative:bottom-margin-area;mso-width-percent:0;mso-height-percent:0;mso-width-relative:page;mso-height-relative:bottom-margin-area;v-text-anchor:top" o:gfxdata="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" filled="f" fillcolor="#c0504d" stroked="f" strokecolor="#5c83b4" strokeweight="2.25pt">
                   <v:textbox inset=",0,,0">
                     <w:txbxContent>
                       <w:p>
@@ -3708,6 +4972,50 @@
       <w:szCs w:val="18"/>
     </w:rPr>
   </w:style>
+  <w:style w:type="paragraph" w:styleId="Caption">
+    <w:name w:val="caption"/>
+    <w:basedOn w:val="Normal"/>
+    <w:next w:val="Normal"/>
+    <w:uiPriority w:val="35"/>
+    <w:unhideWhenUsed/>
+    <w:qFormat/>
+    <w:rsid w:val="0055514E"/>
+    <w:pPr>
+      <w:spacing w:after="200" w:line="240" w:lineRule="auto"/>
+    </w:pPr>
+    <w:rPr>
+      <w:i/>
+      <w:iCs/>
+      <w:color w:val="44546A" w:themeColor="text2"/>
+      <w:sz w:val="18"/>
+      <w:szCs w:val="18"/>
+    </w:rPr>
+  </w:style>
+  <w:style w:type="paragraph" w:styleId="NoSpacing">
+    <w:name w:val="No Spacing"/>
+    <w:link w:val="NoSpacingChar"/>
+    <w:uiPriority w:val="1"/>
+    <w:qFormat/>
+    <w:rsid w:val="0055514E"/>
+    <w:pPr>
+      <w:spacing w:after="0" w:line="240" w:lineRule="auto"/>
+    </w:pPr>
+    <w:rPr>
+      <w:rFonts w:eastAsiaTheme="minorEastAsia"/>
+      <w:lang w:val="en-US"/>
+    </w:rPr>
+  </w:style>
+  <w:style w:type="character" w:customStyle="1" w:styleId="NoSpacingChar">
+    <w:name w:val="No Spacing Char"/>
+    <w:basedOn w:val="DefaultParagraphFont"/>
+    <w:link w:val="NoSpacing"/>
+    <w:uiPriority w:val="1"/>
+    <w:rsid w:val="0055514E"/>
+    <w:rPr>
+      <w:rFonts w:eastAsiaTheme="minorEastAsia"/>
+      <w:lang w:val="en-US"/>
+    </w:rPr>
+  </w:style>
 </w:styles>
 </file>
 
@@ -4007,6 +5315,17 @@
 </file>
 
 <file path=customXml/item1.xml><?xml version="1.0" encoding="utf-8"?>
+<CoverPageProperties xmlns="http://schemas.microsoft.com/office/2006/coverPageProps">
+  <PublishDate>2021-12-17T00:00:00</PublishDate>
+  <Abstract>Mobile Apps &amp; Connected Devices 1.1</Abstract>
+  <CompanyAddress/>
+  <CompanyPhone/>
+  <CompanyFax/>
+  <CompanyEmail>A00279259@student.ait.ie</CompanyEmail>
+</CoverPageProperties>
+</file>
+
+<file path=customXml/item2.xml><?xml version="1.0" encoding="utf-8"?>
 <b:Sources xmlns:b="http://schemas.openxmlformats.org/officeDocument/2006/bibliography" xmlns="http://schemas.openxmlformats.org/officeDocument/2006/bibliography" SelectedStyle="\APASixthEditionOfficeOnline.xsl" StyleName="APA" Version="6">
   <b:Source>
     <b:Tag>Nat21</b:Tag>
@@ -4030,6 +5349,14 @@
 </file>
 
 <file path=customXml/itemProps1.xml><?xml version="1.0" encoding="utf-8"?>
+<ds:datastoreItem xmlns:ds="http://schemas.openxmlformats.org/officeDocument/2006/customXml" ds:itemID="{55AF091B-3C7A-41E3-B477-F2FDAA23CFDA}">
+  <ds:schemaRefs>
+    <ds:schemaRef ds:uri="http://schemas.microsoft.com/office/2006/coverPageProps"/>
+  </ds:schemaRefs>
+</ds:datastoreItem>
+</file>
+
+<file path=customXml/itemProps2.xml><?xml version="1.0" encoding="utf-8"?>
 <ds:datastoreItem xmlns:ds="http://schemas.openxmlformats.org/officeDocument/2006/customXml" ds:itemID="{A98BC7B9-D922-4BD4-88EB-9FC4E7F915E8}">
   <ds:schemaRefs>
     <ds:schemaRef ds:uri="http://schemas.openxmlformats.org/officeDocument/2006/bibliography"/>

</xml_diff>